<commit_message>
Full pz (2 different titul)
</commit_message>
<xml_diff>
--- a/PZ.docx
+++ b/PZ.docx
@@ -55,10 +55,6 @@
         <w:p>
           <w:pPr>
             <w:pStyle w:val="21"/>
-            <w:tabs>
-              <w:tab w:val="right" w:leader="dot" w:pos="9345"/>
-            </w:tabs>
-            <w:ind w:firstLine="4"/>
             <w:rPr>
               <w:rFonts w:ascii="Times New Roman" w:eastAsiaTheme="minorEastAsia" w:hAnsi="Times New Roman" w:cs="Times New Roman"/>
               <w:smallCaps w:val="0"/>
@@ -71,7 +67,6 @@
           <w:r>
             <w:rPr>
               <w:rFonts w:ascii="Times New Roman" w:hAnsi="Times New Roman" w:cs="Times New Roman"/>
-              <w:smallCaps w:val="0"/>
               <w:sz w:val="28"/>
               <w:szCs w:val="28"/>
             </w:rPr>
@@ -80,7 +75,6 @@
           <w:r>
             <w:rPr>
               <w:rFonts w:ascii="Times New Roman" w:hAnsi="Times New Roman" w:cs="Times New Roman"/>
-              <w:smallCaps w:val="0"/>
               <w:sz w:val="28"/>
               <w:szCs w:val="28"/>
             </w:rPr>
@@ -89,13 +83,12 @@
           <w:r>
             <w:rPr>
               <w:rFonts w:ascii="Times New Roman" w:hAnsi="Times New Roman" w:cs="Times New Roman"/>
-              <w:smallCaps w:val="0"/>
               <w:sz w:val="28"/>
               <w:szCs w:val="28"/>
             </w:rPr>
             <w:fldChar w:fldCharType="separate"/>
           </w:r>
-          <w:hyperlink w:anchor="_Toc59095582" w:history="1">
+          <w:hyperlink w:anchor="_Toc86151498" w:history="1">
             <w:r>
               <w:rPr>
                 <w:rStyle w:val="ac"/>
@@ -138,7 +131,7 @@
                 <w:sz w:val="28"/>
                 <w:szCs w:val="28"/>
               </w:rPr>
-              <w:instrText xml:space="preserve"> PAGEREF _Toc59095582 \h </w:instrText>
+              <w:instrText xml:space="preserve"> PAGEREF _Toc86151498 \h </w:instrText>
             </w:r>
             <w:r>
               <w:rPr>
@@ -188,11 +181,6 @@
         <w:p>
           <w:pPr>
             <w:pStyle w:val="21"/>
-            <w:tabs>
-              <w:tab w:val="left" w:pos="1400"/>
-              <w:tab w:val="right" w:leader="dot" w:pos="9345"/>
-            </w:tabs>
-            <w:ind w:firstLine="4"/>
             <w:rPr>
               <w:rFonts w:ascii="Times New Roman" w:eastAsiaTheme="minorEastAsia" w:hAnsi="Times New Roman" w:cs="Times New Roman"/>
               <w:smallCaps w:val="0"/>
@@ -202,7 +190,7 @@
               <w:lang w:eastAsia="ru-RU"/>
             </w:rPr>
           </w:pPr>
-          <w:hyperlink w:anchor="_Toc59095583" w:history="1">
+          <w:hyperlink w:anchor="_Toc86151499" w:history="1">
             <w:r>
               <w:rPr>
                 <w:rStyle w:val="ac"/>
@@ -223,7 +211,7 @@
                 <w:szCs w:val="28"/>
                 <w:lang w:eastAsia="ru-RU"/>
               </w:rPr>
-              <w:t xml:space="preserve"> </w:t>
+              <w:tab/>
             </w:r>
             <w:r>
               <w:rPr>
@@ -234,7 +222,7 @@
                 <w:sz w:val="28"/>
                 <w:szCs w:val="28"/>
               </w:rPr>
-              <w:t>Теоретическая часть</w:t>
+              <w:t>Классификация изображений</w:t>
             </w:r>
             <w:r>
               <w:rPr>
@@ -267,7 +255,7 @@
                 <w:sz w:val="28"/>
                 <w:szCs w:val="28"/>
               </w:rPr>
-              <w:instrText xml:space="preserve"> PAGEREF _Toc59095583 \h </w:instrText>
+              <w:instrText xml:space="preserve"> PAGEREF _Toc86151499 \h </w:instrText>
             </w:r>
             <w:r>
               <w:rPr>
@@ -299,7 +287,7 @@
                 <w:sz w:val="28"/>
                 <w:szCs w:val="28"/>
               </w:rPr>
-              <w:t>6</w:t>
+              <w:t>7</w:t>
             </w:r>
             <w:r>
               <w:rPr>
@@ -317,11 +305,6 @@
         <w:p>
           <w:pPr>
             <w:pStyle w:val="21"/>
-            <w:tabs>
-              <w:tab w:val="left" w:pos="1400"/>
-              <w:tab w:val="right" w:leader="dot" w:pos="9345"/>
-            </w:tabs>
-            <w:ind w:firstLine="4"/>
             <w:rPr>
               <w:rFonts w:ascii="Times New Roman" w:eastAsiaTheme="minorEastAsia" w:hAnsi="Times New Roman" w:cs="Times New Roman"/>
               <w:smallCaps w:val="0"/>
@@ -331,7 +314,7 @@
               <w:lang w:eastAsia="ru-RU"/>
             </w:rPr>
           </w:pPr>
-          <w:hyperlink w:anchor="_Toc59095584" w:history="1">
+          <w:hyperlink w:anchor="_Toc86151500" w:history="1">
             <w:r>
               <w:rPr>
                 <w:rStyle w:val="ac"/>
@@ -353,7 +336,7 @@
                 <w:szCs w:val="28"/>
                 <w:lang w:eastAsia="ru-RU"/>
               </w:rPr>
-              <w:t xml:space="preserve"> </w:t>
+              <w:tab/>
             </w:r>
             <w:r>
               <w:rPr>
@@ -364,30 +347,7 @@
                 <w:sz w:val="28"/>
                 <w:szCs w:val="28"/>
               </w:rPr>
-              <w:t>Программная</w:t>
-            </w:r>
-            <w:r>
-              <w:rPr>
-                <w:rStyle w:val="ac"/>
-                <w:rFonts w:ascii="Times New Roman" w:hAnsi="Times New Roman" w:cs="Times New Roman"/>
-                <w:smallCaps w:val="0"/>
-                <w:noProof/>
-                <w:sz w:val="28"/>
-                <w:szCs w:val="28"/>
-                <w:lang w:val="en-US"/>
-              </w:rPr>
-              <w:t xml:space="preserve"> </w:t>
-            </w:r>
-            <w:r>
-              <w:rPr>
-                <w:rStyle w:val="ac"/>
-                <w:rFonts w:ascii="Times New Roman" w:hAnsi="Times New Roman" w:cs="Times New Roman"/>
-                <w:smallCaps w:val="0"/>
-                <w:noProof/>
-                <w:sz w:val="28"/>
-                <w:szCs w:val="28"/>
-              </w:rPr>
-              <w:t>реализация</w:t>
+              <w:t>Распознавание объектов на изображении</w:t>
             </w:r>
             <w:r>
               <w:rPr>
@@ -420,7 +380,7 @@
                 <w:sz w:val="28"/>
                 <w:szCs w:val="28"/>
               </w:rPr>
-              <w:instrText xml:space="preserve"> PAGEREF _Toc59095584 \h </w:instrText>
+              <w:instrText xml:space="preserve"> PAGEREF _Toc86151500 \h </w:instrText>
             </w:r>
             <w:r>
               <w:rPr>
@@ -452,7 +412,7 @@
                 <w:sz w:val="28"/>
                 <w:szCs w:val="28"/>
               </w:rPr>
-              <w:t>13</w:t>
+              <w:t>15</w:t>
             </w:r>
             <w:r>
               <w:rPr>
@@ -470,10 +430,6 @@
         <w:p>
           <w:pPr>
             <w:pStyle w:val="21"/>
-            <w:tabs>
-              <w:tab w:val="right" w:leader="dot" w:pos="9345"/>
-            </w:tabs>
-            <w:ind w:firstLine="4"/>
             <w:rPr>
               <w:rFonts w:ascii="Times New Roman" w:eastAsiaTheme="minorEastAsia" w:hAnsi="Times New Roman" w:cs="Times New Roman"/>
               <w:smallCaps w:val="0"/>
@@ -483,113 +439,7 @@
               <w:lang w:eastAsia="ru-RU"/>
             </w:rPr>
           </w:pPr>
-          <w:hyperlink w:anchor="_Toc59095585" w:history="1">
-            <w:r>
-              <w:rPr>
-                <w:rStyle w:val="ac"/>
-                <w:rFonts w:ascii="Times New Roman" w:hAnsi="Times New Roman" w:cs="Times New Roman"/>
-                <w:smallCaps w:val="0"/>
-                <w:noProof/>
-                <w:sz w:val="28"/>
-                <w:szCs w:val="28"/>
-              </w:rPr>
-              <w:t>3. Тестирование</w:t>
-            </w:r>
-            <w:r>
-              <w:rPr>
-                <w:rFonts w:ascii="Times New Roman" w:hAnsi="Times New Roman" w:cs="Times New Roman"/>
-                <w:smallCaps w:val="0"/>
-                <w:noProof/>
-                <w:webHidden/>
-                <w:sz w:val="28"/>
-                <w:szCs w:val="28"/>
-              </w:rPr>
-              <w:tab/>
-            </w:r>
-            <w:r>
-              <w:rPr>
-                <w:rFonts w:ascii="Times New Roman" w:hAnsi="Times New Roman" w:cs="Times New Roman"/>
-                <w:smallCaps w:val="0"/>
-                <w:noProof/>
-                <w:webHidden/>
-                <w:sz w:val="28"/>
-                <w:szCs w:val="28"/>
-              </w:rPr>
-              <w:fldChar w:fldCharType="begin"/>
-            </w:r>
-            <w:r>
-              <w:rPr>
-                <w:rFonts w:ascii="Times New Roman" w:hAnsi="Times New Roman" w:cs="Times New Roman"/>
-                <w:smallCaps w:val="0"/>
-                <w:noProof/>
-                <w:webHidden/>
-                <w:sz w:val="28"/>
-                <w:szCs w:val="28"/>
-              </w:rPr>
-              <w:instrText xml:space="preserve"> PAGEREF _Toc59095585 \h </w:instrText>
-            </w:r>
-            <w:r>
-              <w:rPr>
-                <w:rFonts w:ascii="Times New Roman" w:hAnsi="Times New Roman" w:cs="Times New Roman"/>
-                <w:smallCaps w:val="0"/>
-                <w:noProof/>
-                <w:webHidden/>
-                <w:sz w:val="28"/>
-                <w:szCs w:val="28"/>
-              </w:rPr>
-            </w:r>
-            <w:r>
-              <w:rPr>
-                <w:rFonts w:ascii="Times New Roman" w:hAnsi="Times New Roman" w:cs="Times New Roman"/>
-                <w:smallCaps w:val="0"/>
-                <w:noProof/>
-                <w:webHidden/>
-                <w:sz w:val="28"/>
-                <w:szCs w:val="28"/>
-              </w:rPr>
-              <w:fldChar w:fldCharType="separate"/>
-            </w:r>
-            <w:r>
-              <w:rPr>
-                <w:rFonts w:ascii="Times New Roman" w:hAnsi="Times New Roman" w:cs="Times New Roman"/>
-                <w:smallCaps w:val="0"/>
-                <w:noProof/>
-                <w:webHidden/>
-                <w:sz w:val="28"/>
-                <w:szCs w:val="28"/>
-              </w:rPr>
-              <w:t>18</w:t>
-            </w:r>
-            <w:r>
-              <w:rPr>
-                <w:rFonts w:ascii="Times New Roman" w:hAnsi="Times New Roman" w:cs="Times New Roman"/>
-                <w:smallCaps w:val="0"/>
-                <w:noProof/>
-                <w:webHidden/>
-                <w:sz w:val="28"/>
-                <w:szCs w:val="28"/>
-              </w:rPr>
-              <w:fldChar w:fldCharType="end"/>
-            </w:r>
-          </w:hyperlink>
-        </w:p>
-        <w:p>
-          <w:pPr>
-            <w:pStyle w:val="21"/>
-            <w:tabs>
-              <w:tab w:val="right" w:leader="dot" w:pos="9345"/>
-            </w:tabs>
-            <w:ind w:firstLine="4"/>
-            <w:rPr>
-              <w:rFonts w:ascii="Times New Roman" w:eastAsiaTheme="minorEastAsia" w:hAnsi="Times New Roman" w:cs="Times New Roman"/>
-              <w:smallCaps w:val="0"/>
-              <w:noProof/>
-              <w:sz w:val="28"/>
-              <w:szCs w:val="28"/>
-              <w:lang w:eastAsia="ru-RU"/>
-            </w:rPr>
-          </w:pPr>
-          <w:hyperlink w:anchor="_Toc59095586" w:history="1">
+          <w:hyperlink w:anchor="_Toc86151501" w:history="1">
             <w:r>
               <w:rPr>
                 <w:rStyle w:val="ac"/>
@@ -632,7 +482,7 @@
                 <w:sz w:val="28"/>
                 <w:szCs w:val="28"/>
               </w:rPr>
-              <w:instrText xml:space="preserve"> PAGEREF _Toc59095586 \h </w:instrText>
+              <w:instrText xml:space="preserve"> PAGEREF _Toc86151501 \h </w:instrText>
             </w:r>
             <w:r>
               <w:rPr>
@@ -664,7 +514,7 @@
                 <w:sz w:val="28"/>
                 <w:szCs w:val="28"/>
               </w:rPr>
-              <w:t>27</w:t>
+              <w:t>20</w:t>
             </w:r>
             <w:r>
               <w:rPr>
@@ -682,20 +532,15 @@
         <w:p>
           <w:pPr>
             <w:pStyle w:val="21"/>
-            <w:tabs>
-              <w:tab w:val="right" w:leader="dot" w:pos="9345"/>
-            </w:tabs>
-            <w:ind w:firstLine="4"/>
             <w:rPr>
               <w:rFonts w:eastAsiaTheme="minorEastAsia" w:cstheme="minorBidi"/>
-              <w:smallCaps w:val="0"/>
               <w:noProof/>
               <w:sz w:val="22"/>
               <w:szCs w:val="22"/>
               <w:lang w:eastAsia="ru-RU"/>
             </w:rPr>
           </w:pPr>
-          <w:hyperlink w:anchor="_Toc59095587" w:history="1">
+          <w:hyperlink w:anchor="_Toc86151502" w:history="1">
             <w:r>
               <w:rPr>
                 <w:rStyle w:val="ac"/>
@@ -738,7 +583,7 @@
                 <w:sz w:val="28"/>
                 <w:szCs w:val="28"/>
               </w:rPr>
-              <w:instrText xml:space="preserve"> PAGEREF _Toc59095587 \h </w:instrText>
+              <w:instrText xml:space="preserve"> PAGEREF _Toc86151502 \h </w:instrText>
             </w:r>
             <w:r>
               <w:rPr>
@@ -770,7 +615,7 @@
                 <w:sz w:val="28"/>
                 <w:szCs w:val="28"/>
               </w:rPr>
-              <w:t>28</w:t>
+              <w:t>21</w:t>
             </w:r>
             <w:r>
               <w:rPr>
@@ -848,7 +693,7 @@
         <w:fldChar w:fldCharType="end"/>
       </w:r>
       <w:bookmarkStart w:id="0" w:name="_Toc59095445"/>
-      <w:bookmarkStart w:id="1" w:name="_Toc59095582"/>
+      <w:bookmarkStart w:id="1" w:name="_Toc86151498"/>
       <w:r>
         <w:t>Введение</w:t>
       </w:r>
@@ -937,150 +782,157 @@
           <w:rFonts w:cs="Times New Roman"/>
           <w:szCs w:val="28"/>
         </w:rPr>
-        <w:t>- р</w:t>
+        <w:t xml:space="preserve">- </w:t>
       </w:r>
       <w:r>
         <w:rPr>
           <w:rFonts w:cs="Times New Roman"/>
           <w:szCs w:val="28"/>
         </w:rPr>
-        <w:t>аспознавание лиц</w:t>
+        <w:t>р</w:t>
       </w:r>
       <w:r>
         <w:rPr>
           <w:rFonts w:cs="Times New Roman"/>
           <w:szCs w:val="28"/>
         </w:rPr>
-        <w:t xml:space="preserve">, которое </w:t>
+        <w:t>аспознавание лиц</w:t>
       </w:r>
       <w:r>
         <w:rPr>
           <w:rFonts w:cs="Times New Roman"/>
           <w:szCs w:val="28"/>
         </w:rPr>
-        <w:t>используется производителями мобильных телефонов (как способ разблокировки смартфона), социальными сетями (распознавание людей на изображении</w:t>
+        <w:t xml:space="preserve">, которое </w:t>
       </w:r>
       <w:r>
         <w:rPr>
           <w:rFonts w:cs="Times New Roman"/>
           <w:szCs w:val="28"/>
         </w:rPr>
-        <w:t xml:space="preserve"> для установления метки человека, который там изображен</w:t>
+        <w:t>используется производителями мобильных телефонов (как способ разблокировки смартфона), социальными сетями (распознавание людей на изображении</w:t>
       </w:r>
       <w:r>
         <w:rPr>
           <w:rFonts w:cs="Times New Roman"/>
           <w:szCs w:val="28"/>
         </w:rPr>
-        <w:t>), и т.д</w:t>
+        <w:t xml:space="preserve"> для установления метки человека, который там изображен</w:t>
       </w:r>
       <w:r>
         <w:rPr>
           <w:rFonts w:cs="Times New Roman"/>
           <w:szCs w:val="28"/>
         </w:rPr>
-        <w:t>.;</w:t>
-      </w:r>
-    </w:p>
-    <w:p>
-      <w:pPr>
-        <w:widowControl w:val="0"/>
+        <w:t>), и т.д</w:t>
+      </w:r>
+      <w:r>
         <w:rPr>
           <w:rFonts w:cs="Times New Roman"/>
           <w:szCs w:val="28"/>
         </w:rPr>
-      </w:pPr>
-      <w:r>
+        <w:t>.;</w:t>
+      </w:r>
+    </w:p>
+    <w:p>
+      <w:pPr>
+        <w:widowControl w:val="0"/>
         <w:rPr>
           <w:rFonts w:cs="Times New Roman"/>
           <w:szCs w:val="28"/>
         </w:rPr>
-        <w:t xml:space="preserve">- </w:t>
-      </w:r>
+      </w:pPr>
       <w:r>
         <w:rPr>
           <w:rFonts w:cs="Times New Roman"/>
           <w:szCs w:val="28"/>
         </w:rPr>
-        <w:t>с</w:t>
+        <w:t xml:space="preserve">- </w:t>
       </w:r>
       <w:r>
         <w:rPr>
           <w:rFonts w:cs="Times New Roman"/>
           <w:szCs w:val="28"/>
         </w:rPr>
-        <w:t>истемы распознавания объектов</w:t>
+        <w:t>с</w:t>
       </w:r>
       <w:r>
         <w:rPr>
           <w:rFonts w:cs="Times New Roman"/>
           <w:szCs w:val="28"/>
         </w:rPr>
-        <w:t xml:space="preserve">, которые </w:t>
+        <w:t>истемы распознавания объектов</w:t>
       </w:r>
       <w:r>
         <w:rPr>
           <w:rFonts w:cs="Times New Roman"/>
           <w:szCs w:val="28"/>
         </w:rPr>
-        <w:t>выбирают и идентифицируют объекты из загруженных изображений (</w:t>
+        <w:t xml:space="preserve">, которые </w:t>
       </w:r>
       <w:r>
         <w:rPr>
           <w:rFonts w:cs="Times New Roman"/>
           <w:szCs w:val="28"/>
         </w:rPr>
-        <w:t>в</w:t>
+        <w:t>выбирают и идентифицируют объекты из загруженных изображений (</w:t>
       </w:r>
       <w:r>
         <w:rPr>
           <w:rFonts w:cs="Times New Roman"/>
           <w:szCs w:val="28"/>
         </w:rPr>
-        <w:t>изуальный поиск</w:t>
+        <w:t>в</w:t>
       </w:r>
       <w:r>
         <w:rPr>
           <w:rFonts w:cs="Times New Roman"/>
           <w:szCs w:val="28"/>
         </w:rPr>
-        <w:t>)</w:t>
+        <w:t>изуальный поиск</w:t>
       </w:r>
       <w:r>
         <w:rPr>
           <w:rFonts w:cs="Times New Roman"/>
           <w:szCs w:val="28"/>
         </w:rPr>
-        <w:t>;</w:t>
-      </w:r>
-    </w:p>
-    <w:p>
-      <w:pPr>
-        <w:widowControl w:val="0"/>
+        <w:t>)</w:t>
+      </w:r>
+      <w:r>
         <w:rPr>
           <w:rFonts w:cs="Times New Roman"/>
           <w:szCs w:val="28"/>
         </w:rPr>
-      </w:pPr>
-      <w:r>
+        <w:t>;</w:t>
+      </w:r>
+    </w:p>
+    <w:p>
+      <w:pPr>
+        <w:widowControl w:val="0"/>
         <w:rPr>
           <w:rFonts w:cs="Times New Roman"/>
           <w:szCs w:val="28"/>
         </w:rPr>
-        <w:t xml:space="preserve">- </w:t>
-      </w:r>
+      </w:pPr>
       <w:r>
         <w:rPr>
           <w:rFonts w:cs="Times New Roman"/>
           <w:szCs w:val="28"/>
         </w:rPr>
-        <w:t>анализ изображения для получения информации о том, где и какой объект находится, какие у него в данный момент свойства и возможное поведение в будущем (используется в основном для анализа видеопотока)</w:t>
+        <w:t xml:space="preserve">- </w:t>
       </w:r>
       <w:r>
         <w:rPr>
           <w:rFonts w:cs="Times New Roman"/>
           <w:szCs w:val="28"/>
         </w:rPr>
+        <w:t>анализ изображения для получения информации о том, где и какой объект находится, какие у него в данный момент свойства и возможное поведение в будущем (используется в основном для анализа видеопотока)</w:t>
+      </w:r>
+      <w:r>
+        <w:rPr>
+          <w:rFonts w:cs="Times New Roman"/>
+          <w:szCs w:val="28"/>
+        </w:rPr>
         <w:t>.</w:t>
       </w:r>
       <w:r>
@@ -1339,12 +1191,6 @@
         <w:rPr>
           <w:lang w:eastAsia="ru-RU"/>
         </w:rPr>
-        <w:tab/>
-      </w:r>
-      <w:r>
-        <w:rPr>
-          <w:lang w:eastAsia="ru-RU"/>
-        </w:rPr>
         <w:t>разобрать методы для классификации изображений</w:t>
       </w:r>
       <w:r>
@@ -1365,12 +1211,6 @@
           <w:lang w:eastAsia="ru-RU"/>
         </w:rPr>
         <w:t xml:space="preserve">- </w:t>
-      </w:r>
-      <w:r>
-        <w:rPr>
-          <w:lang w:eastAsia="ru-RU"/>
-        </w:rPr>
-        <w:tab/>
       </w:r>
       <w:r>
         <w:rPr>
@@ -1401,10 +1241,12 @@
         </w:numPr>
         <w:spacing w:after="0" w:line="360" w:lineRule="auto"/>
       </w:pPr>
+      <w:bookmarkStart w:id="2" w:name="_Toc86151499"/>
       <w:r>
         <w:lastRenderedPageBreak/>
         <w:t>Классификация изображений</w:t>
       </w:r>
+      <w:bookmarkEnd w:id="2"/>
     </w:p>
     <w:p>
       <w:pPr>
@@ -1436,7 +1278,19 @@
         <w:rPr>
           <w:lang w:eastAsia="ru-RU"/>
         </w:rPr>
-        <w:t>Подмножество классификаций изображений - является уже определением объектов, когда определенные экземпляры объектов идентифицируются как принадлежащие к определенному классу, например, животные, автомобили или люди.</w:t>
+        <w:t>Подмноже</w:t>
+      </w:r>
+      <w:r>
+        <w:rPr>
+          <w:lang w:eastAsia="ru-RU"/>
+        </w:rPr>
+        <w:t>ство классификаций изображений</w:t>
+      </w:r>
+      <w:r>
+        <w:rPr>
+          <w:lang w:eastAsia="ru-RU"/>
+        </w:rPr>
+        <w:t xml:space="preserve"> является уже определением объектов, когда определенные экземпляры объектов идентифицируются как принадлежащие к определенному классу, например, животные, автомобили или люди.</w:t>
       </w:r>
     </w:p>
     <w:p>
@@ -1567,7 +1421,19 @@
         <w:rPr>
           <w:lang w:eastAsia="ru-RU"/>
         </w:rPr>
-        <w:t>[]</w:t>
+        <w:t>[</w:t>
+      </w:r>
+      <w:r>
+        <w:rPr>
+          <w:lang w:eastAsia="ru-RU"/>
+        </w:rPr>
+        <w:t>1</w:t>
+      </w:r>
+      <w:r>
+        <w:rPr>
+          <w:lang w:eastAsia="ru-RU"/>
+        </w:rPr>
+        <w:t>]</w:t>
       </w:r>
       <w:r>
         <w:rPr>
@@ -1825,6 +1691,7 @@
       <w:r>
         <w:rPr>
           <w:noProof/>
+          <w:lang w:eastAsia="ru-RU"/>
         </w:rPr>
         <w:drawing>
           <wp:inline distT="0" distB="0" distL="0" distR="0" wp14:anchorId="00188115" wp14:editId="1B610EB9">
@@ -2043,7 +1910,37 @@
         <w:rPr>
           <w:lang w:eastAsia="ru-RU"/>
         </w:rPr>
-        <w:t xml:space="preserve"> выборка используется собственно для "обучения" той или иной модели, т.е. для построения математических отношений между некоторой переменной-откликом и предикторами, тогда как контрольная ("</w:t>
+        <w:t xml:space="preserve"> выбор</w:t>
+      </w:r>
+      <w:r>
+        <w:rPr>
+          <w:lang w:eastAsia="ru-RU"/>
+        </w:rPr>
+        <w:t>ка используется собственно для «</w:t>
+      </w:r>
+      <w:r>
+        <w:rPr>
+          <w:lang w:eastAsia="ru-RU"/>
+        </w:rPr>
+        <w:t>обучения</w:t>
+      </w:r>
+      <w:r>
+        <w:rPr>
+          <w:lang w:eastAsia="ru-RU"/>
+        </w:rPr>
+        <w:t>»</w:t>
+      </w:r>
+      <w:r>
+        <w:rPr>
+          <w:lang w:eastAsia="ru-RU"/>
+        </w:rPr>
+        <w:t xml:space="preserve"> той или иной модели, т.е. для построения математических отношений между некоторой переменной-откликом и предик</w:t>
+      </w:r>
+      <w:r>
+        <w:rPr>
+          <w:lang w:eastAsia="ru-RU"/>
+        </w:rPr>
+        <w:t>торами, тогда как контрольная («</w:t>
       </w:r>
       <w:r>
         <w:rPr>
@@ -2055,7 +1952,13 @@
         <w:rPr>
           <w:lang w:eastAsia="ru-RU"/>
         </w:rPr>
-        <w:t>") выборка служит для получения оценки прогнозных свойств модели на новых данных, т.е. данных, которые не были использованы для обучения модели. Как правило, обучающая выборка составляет 75-80% от объема исходных данных</w:t>
+        <w:t>»</w:t>
+      </w:r>
+      <w:r>
+        <w:rPr>
+          <w:lang w:eastAsia="ru-RU"/>
+        </w:rPr>
+        <w:t>) выборка служит для получения оценки прогнозных свойств модели на новых данных, т.е. данных, которые не были использованы для обучения модели. Как правило, обучающая выборка составляет 75-80% от объема исходных данных</w:t>
       </w:r>
       <w:r>
         <w:rPr>
@@ -2295,7 +2198,10 @@
     </w:p>
     <w:p>
       <w:r>
-        <w:t xml:space="preserve">Каждое изображение в этом </w:t>
+        <w:t xml:space="preserve">Каждое изображение </w:t>
+      </w:r>
+      <w:r>
+        <w:t xml:space="preserve">в этом </w:t>
       </w:r>
       <w:proofErr w:type="spellStart"/>
       <w:r>
@@ -2303,7 +2209,13 @@
       </w:r>
       <w:proofErr w:type="spellEnd"/>
       <w:r>
-        <w:t xml:space="preserve"> имеет размер 28*28. Если оценивать каждый пиксель как отдельный нейрон, то первый слой, обучаемый, будет состоять из 784 нейронов.</w:t>
+        <w:t xml:space="preserve"> имеет размер 28</w:t>
+      </w:r>
+      <w:r>
+        <w:t xml:space="preserve"> на </w:t>
+      </w:r>
+      <w:r>
+        <w:t>28. Если оценивать каждый пиксель как отдельный нейрон, то первый слой, обучаемый, будет состоять из 784 нейронов.</w:t>
       </w:r>
     </w:p>
     <w:p/>
@@ -2394,99 +2306,105 @@
       </w:r>
       <w:proofErr w:type="spellEnd"/>
       <w:r>
-        <w:t>[0],</w:t>
+        <w:t xml:space="preserve">[0], </w:t>
+      </w:r>
+      <w:proofErr w:type="spellStart"/>
+      <w:r>
+        <w:t>X_train.shape</w:t>
+      </w:r>
+      <w:proofErr w:type="spellEnd"/>
+      <w:r>
+        <w:t xml:space="preserve">[1]* </w:t>
+      </w:r>
+      <w:proofErr w:type="spellStart"/>
+      <w:r>
+        <w:t>X_train.shape</w:t>
+      </w:r>
+      <w:proofErr w:type="spellEnd"/>
+      <w:r>
+        <w:t>[2]))</w:t>
+      </w:r>
+    </w:p>
+    <w:p>
+      <w:pPr>
+        <w:pStyle w:val="Code"/>
+      </w:pPr>
+      <w:proofErr w:type="spellStart"/>
+      <w:r>
+        <w:t>X_test</w:t>
+      </w:r>
+      <w:proofErr w:type="spellEnd"/>
+      <w:r>
+        <w:t xml:space="preserve"> = </w:t>
+      </w:r>
+      <w:proofErr w:type="spellStart"/>
+      <w:r>
+        <w:t>X_</w:t>
+      </w:r>
+      <w:proofErr w:type="gramStart"/>
+      <w:r>
+        <w:t>test.reshape</w:t>
+      </w:r>
+      <w:proofErr w:type="spellEnd"/>
+      <w:proofErr w:type="gramEnd"/>
+      <w:r>
+        <w:t>((</w:t>
+      </w:r>
+      <w:proofErr w:type="spellStart"/>
+      <w:r>
+        <w:t>X_test.shape</w:t>
+      </w:r>
+      <w:proofErr w:type="spellEnd"/>
+      <w:r>
+        <w:t xml:space="preserve">[0], </w:t>
+      </w:r>
+      <w:proofErr w:type="spellStart"/>
+      <w:r>
+        <w:t>X_test.shape</w:t>
+      </w:r>
+      <w:proofErr w:type="spellEnd"/>
+      <w:r>
+        <w:t>[1]*</w:t>
+      </w:r>
+      <w:proofErr w:type="spellStart"/>
+      <w:r>
+        <w:t>X_test.shape</w:t>
+      </w:r>
+      <w:proofErr w:type="spellEnd"/>
+      <w:r>
+        <w:t>[2]))</w:t>
+      </w:r>
+    </w:p>
+    <w:p>
+      <w:pPr>
+        <w:pStyle w:val="Code"/>
+      </w:pPr>
+      <w:r>
+        <w:t xml:space="preserve">## </w:t>
+      </w:r>
+      <w:r>
+        <w:rPr>
+          <w:lang w:val="ru-RU"/>
+        </w:rPr>
+        <w:t>Изменяем</w:t>
       </w:r>
       <w:r>
         <w:t xml:space="preserve"> </w:t>
       </w:r>
-      <w:proofErr w:type="spellStart"/>
-      <w:r>
-        <w:t>X_train.shape</w:t>
-      </w:r>
-      <w:proofErr w:type="spellEnd"/>
-      <w:r>
-        <w:t>[1]*</w:t>
+      <w:r>
+        <w:rPr>
+          <w:lang w:val="ru-RU"/>
+        </w:rPr>
+        <w:t>названия</w:t>
       </w:r>
       <w:r>
         <w:t xml:space="preserve"> </w:t>
       </w:r>
-      <w:proofErr w:type="spellStart"/>
-      <w:r>
-        <w:t>X_train.shape</w:t>
-      </w:r>
-      <w:proofErr w:type="spellEnd"/>
-      <w:r>
-        <w:t>[2]))</w:t>
-      </w:r>
-    </w:p>
-    <w:p>
-      <w:pPr>
-        <w:pStyle w:val="Code"/>
-      </w:pPr>
-      <w:proofErr w:type="spellStart"/>
-      <w:r>
-        <w:t>X_test</w:t>
-      </w:r>
-      <w:proofErr w:type="spellEnd"/>
-      <w:r>
-        <w:t xml:space="preserve"> = </w:t>
-      </w:r>
-      <w:proofErr w:type="spellStart"/>
-      <w:r>
-        <w:t>X_</w:t>
-      </w:r>
-      <w:proofErr w:type="gramStart"/>
-      <w:r>
-        <w:t>test.reshape</w:t>
-      </w:r>
-      <w:proofErr w:type="spellEnd"/>
-      <w:proofErr w:type="gramEnd"/>
-      <w:r>
-        <w:t>((</w:t>
-      </w:r>
-      <w:proofErr w:type="spellStart"/>
-      <w:r>
-        <w:t>X_test.shape</w:t>
-      </w:r>
-      <w:proofErr w:type="spellEnd"/>
-      <w:r>
-        <w:t>[0],</w:t>
-      </w:r>
-      <w:r>
-        <w:t xml:space="preserve"> </w:t>
-      </w:r>
-      <w:proofErr w:type="spellStart"/>
-      <w:r>
-        <w:t>X_test.shape</w:t>
-      </w:r>
-      <w:proofErr w:type="spellEnd"/>
-      <w:r>
-        <w:t>[1]*</w:t>
-      </w:r>
-      <w:proofErr w:type="spellStart"/>
-      <w:r>
-        <w:t>X_test.shape</w:t>
-      </w:r>
-      <w:proofErr w:type="spellEnd"/>
-      <w:r>
-        <w:t>[2]))</w:t>
-      </w:r>
-    </w:p>
-    <w:p>
-      <w:pPr>
-        <w:pStyle w:val="Code"/>
+      <w:r>
         <w:rPr>
           <w:lang w:val="ru-RU"/>
         </w:rPr>
-      </w:pPr>
-      <w:r>
-        <w:t xml:space="preserve">## </w:t>
-      </w:r>
-      <w:r>
-        <w:rPr>
-          <w:lang w:val="ru-RU"/>
-        </w:rPr>
-        <w:t>Изменяем названия классов</w:t>
+        <w:t>классов</w:t>
       </w:r>
     </w:p>
     <w:p>
@@ -2674,51 +2592,221 @@
     <w:p>
       <w:pPr>
         <w:pStyle w:val="Code"/>
-      </w:pPr>
-      <w:r>
-        <w:t xml:space="preserve">s = </w:t>
+        <w:rPr>
+          <w:lang w:val="ru-RU"/>
+        </w:rPr>
+      </w:pPr>
+      <w:r>
+        <w:t>s</w:t>
+      </w:r>
+      <w:r>
+        <w:rPr>
+          <w:lang w:val="ru-RU"/>
+        </w:rPr>
+        <w:t xml:space="preserve"> = </w:t>
       </w:r>
       <w:proofErr w:type="spellStart"/>
       <w:proofErr w:type="gramStart"/>
       <w:r>
+        <w:t>tf</w:t>
+      </w:r>
+      <w:proofErr w:type="spellEnd"/>
+      <w:r>
+        <w:rPr>
+          <w:lang w:val="ru-RU"/>
+        </w:rPr>
+        <w:t>.</w:t>
+      </w:r>
+      <w:proofErr w:type="spellStart"/>
+      <w:r>
+        <w:t>InteractiveSession</w:t>
+      </w:r>
+      <w:proofErr w:type="spellEnd"/>
+      <w:proofErr w:type="gramEnd"/>
+      <w:r>
+        <w:rPr>
+          <w:lang w:val="ru-RU"/>
+        </w:rPr>
+        <w:t>()</w:t>
+      </w:r>
+    </w:p>
+    <w:p/>
+    <w:p>
+      <w:proofErr w:type="spellStart"/>
+      <w:r>
         <w:t>tf.InteractiveSession</w:t>
       </w:r>
       <w:proofErr w:type="spellEnd"/>
+      <w:r>
+        <w:t>()</w:t>
+      </w:r>
+      <w:r>
+        <w:t xml:space="preserve"> </w:t>
+      </w:r>
+      <w:r>
+        <w:t>— это</w:t>
+      </w:r>
+      <w:r>
+        <w:t xml:space="preserve"> способ напрямую запустить модель тензорного потока без создания экземпляра графа всякий раз, когда </w:t>
+      </w:r>
+      <w:r>
+        <w:t>требуется</w:t>
+      </w:r>
+      <w:r>
+        <w:t xml:space="preserve"> запустить модель. </w:t>
+      </w:r>
+      <w:r>
+        <w:t>Построим</w:t>
+      </w:r>
+      <w:r>
+        <w:t xml:space="preserve"> модель нейронной сети 784 (Вход) -512 (Скрытый слой 1) -256 (Скрытый слой 2) -10 (Выход).</w:t>
+      </w:r>
+    </w:p>
+    <w:p/>
+    <w:p>
+      <w:pPr>
+        <w:pStyle w:val="Code"/>
+      </w:pPr>
+      <w:proofErr w:type="spellStart"/>
+      <w:r>
+        <w:t>num_classes</w:t>
+      </w:r>
+      <w:proofErr w:type="spellEnd"/>
+      <w:r>
+        <w:t xml:space="preserve"> = </w:t>
+      </w:r>
+      <w:proofErr w:type="spellStart"/>
+      <w:r>
+        <w:t>y_</w:t>
+      </w:r>
+      <w:proofErr w:type="gramStart"/>
+      <w:r>
+        <w:t>train.shape</w:t>
+      </w:r>
+      <w:proofErr w:type="spellEnd"/>
       <w:proofErr w:type="gramEnd"/>
       <w:r>
-        <w:t>()</w:t>
+        <w:t>[1]</w:t>
+      </w:r>
+    </w:p>
+    <w:p>
+      <w:pPr>
+        <w:pStyle w:val="Code"/>
+      </w:pPr>
+      <w:proofErr w:type="spellStart"/>
+      <w:r>
+        <w:t>num_features</w:t>
+      </w:r>
+      <w:proofErr w:type="spellEnd"/>
+      <w:r>
+        <w:t xml:space="preserve"> = </w:t>
+      </w:r>
+      <w:proofErr w:type="spellStart"/>
+      <w:r>
+        <w:t>X_</w:t>
+      </w:r>
+      <w:proofErr w:type="gramStart"/>
+      <w:r>
+        <w:t>train.shape</w:t>
+      </w:r>
+      <w:proofErr w:type="spellEnd"/>
+      <w:proofErr w:type="gramEnd"/>
+      <w:r>
+        <w:t>[1]</w:t>
+      </w:r>
+    </w:p>
+    <w:p>
+      <w:pPr>
+        <w:pStyle w:val="Code"/>
+      </w:pPr>
+      <w:proofErr w:type="spellStart"/>
+      <w:r>
+        <w:t>num_output</w:t>
+      </w:r>
+      <w:proofErr w:type="spellEnd"/>
+      <w:r>
+        <w:t xml:space="preserve"> = </w:t>
+      </w:r>
+      <w:proofErr w:type="spellStart"/>
+      <w:r>
+        <w:t>y_</w:t>
+      </w:r>
+      <w:proofErr w:type="gramStart"/>
+      <w:r>
+        <w:t>train.shape</w:t>
+      </w:r>
+      <w:proofErr w:type="spellEnd"/>
+      <w:proofErr w:type="gramEnd"/>
+      <w:r>
+        <w:t>[1]</w:t>
+      </w:r>
+    </w:p>
+    <w:p>
+      <w:pPr>
+        <w:pStyle w:val="Code"/>
+        <w:rPr>
+          <w:lang w:val="ru-RU"/>
+        </w:rPr>
+      </w:pPr>
+      <w:r>
+        <w:t>num</w:t>
+      </w:r>
+      <w:r>
+        <w:rPr>
+          <w:lang w:val="ru-RU"/>
+        </w:rPr>
+        <w:t>_</w:t>
+      </w:r>
+      <w:r>
+        <w:t>layers</w:t>
+      </w:r>
+      <w:r>
+        <w:rPr>
+          <w:lang w:val="ru-RU"/>
+        </w:rPr>
+        <w:t>_0 = 512</w:t>
+      </w:r>
+      <w:r>
+        <w:rPr>
+          <w:lang w:val="ru-RU"/>
+        </w:rPr>
+        <w:t xml:space="preserve">; </w:t>
+      </w:r>
+      <w:r>
+        <w:t>num</w:t>
+      </w:r>
+      <w:r>
+        <w:rPr>
+          <w:lang w:val="ru-RU"/>
+        </w:rPr>
+        <w:t>_</w:t>
+      </w:r>
+      <w:r>
+        <w:t>layers</w:t>
+      </w:r>
+      <w:r>
+        <w:rPr>
+          <w:lang w:val="ru-RU"/>
+        </w:rPr>
+        <w:t>_1 = 256</w:t>
       </w:r>
     </w:p>
     <w:p/>
     <w:p>
-      <w:proofErr w:type="spellStart"/>
-      <w:r>
-        <w:t>tf.InteractiveSession</w:t>
-      </w:r>
-      <w:proofErr w:type="spellEnd"/>
-      <w:r>
-        <w:t>()</w:t>
-      </w:r>
-      <w:r>
-        <w:t xml:space="preserve"> </w:t>
-      </w:r>
-      <w:r>
-        <w:t>— это</w:t>
-      </w:r>
-      <w:r>
-        <w:t xml:space="preserve"> способ напрямую запустить модель тензорного потока без создания экземпляра графа всякий раз, когда </w:t>
-      </w:r>
-      <w:r>
-        <w:t>требуется</w:t>
-      </w:r>
-      <w:r>
-        <w:t xml:space="preserve"> запустить модель. </w:t>
-      </w:r>
-      <w:r>
-        <w:t>Построим</w:t>
-      </w:r>
-      <w:r>
-        <w:t xml:space="preserve"> модель нейронной сети 784 (Вход) -512 (Скрытый слой 1) -256 (Скрытый слой 2) -10 (Выход).</w:t>
+      <w:r>
+        <w:t xml:space="preserve">В тензорном потоке </w:t>
+      </w:r>
+      <w:r>
+        <w:t>определим</w:t>
+      </w:r>
+      <w:r>
+        <w:t xml:space="preserve"> заполнитель для входных и выходных переменных и любых переменных, которые </w:t>
+      </w:r>
+      <w:r>
+        <w:t>необходимо</w:t>
+      </w:r>
+      <w:r>
+        <w:t xml:space="preserve"> отслеживать.</w:t>
       </w:r>
     </w:p>
     <w:p/>
@@ -2728,24 +2816,37 @@
       </w:pPr>
       <w:proofErr w:type="spellStart"/>
       <w:r>
-        <w:t>num_classes</w:t>
+        <w:t>input_X</w:t>
       </w:r>
       <w:proofErr w:type="spellEnd"/>
       <w:r>
         <w:t xml:space="preserve"> = </w:t>
       </w:r>
       <w:proofErr w:type="spellStart"/>
-      <w:r>
-        <w:t>y_</w:t>
-      </w:r>
       <w:proofErr w:type="gramStart"/>
       <w:r>
-        <w:t>train.shape</w:t>
+        <w:t>tf.placeholder</w:t>
       </w:r>
       <w:proofErr w:type="spellEnd"/>
       <w:proofErr w:type="gramEnd"/>
       <w:r>
-        <w:t>[1]</w:t>
+        <w:t>('float32', shape =(</w:t>
+      </w:r>
+      <w:proofErr w:type="spellStart"/>
+      <w:r>
+        <w:t>None,num_features</w:t>
+      </w:r>
+      <w:proofErr w:type="spellEnd"/>
+      <w:r>
+        <w:t>), name="</w:t>
+      </w:r>
+      <w:proofErr w:type="spellStart"/>
+      <w:r>
+        <w:t>input_X</w:t>
+      </w:r>
+      <w:proofErr w:type="spellEnd"/>
+      <w:r>
+        <w:t>")</w:t>
       </w:r>
     </w:p>
     <w:p>
@@ -2754,169 +2855,21 @@
       </w:pPr>
       <w:proofErr w:type="spellStart"/>
       <w:r>
-        <w:t>num_features</w:t>
+        <w:t>input_y</w:t>
       </w:r>
       <w:proofErr w:type="spellEnd"/>
       <w:r>
         <w:t xml:space="preserve"> = </w:t>
       </w:r>
       <w:proofErr w:type="spellStart"/>
-      <w:r>
-        <w:t>X_</w:t>
-      </w:r>
       <w:proofErr w:type="gramStart"/>
       <w:r>
-        <w:t>train.shape</w:t>
+        <w:t>tf.placeholder</w:t>
       </w:r>
       <w:proofErr w:type="spellEnd"/>
       <w:proofErr w:type="gramEnd"/>
       <w:r>
-        <w:t>[1]</w:t>
-      </w:r>
-    </w:p>
-    <w:p>
-      <w:pPr>
-        <w:pStyle w:val="Code"/>
-      </w:pPr>
-      <w:proofErr w:type="spellStart"/>
-      <w:r>
-        <w:t>num_output</w:t>
-      </w:r>
-      <w:proofErr w:type="spellEnd"/>
-      <w:r>
-        <w:t xml:space="preserve"> = </w:t>
-      </w:r>
-      <w:proofErr w:type="spellStart"/>
-      <w:r>
-        <w:t>y_</w:t>
-      </w:r>
-      <w:proofErr w:type="gramStart"/>
-      <w:r>
-        <w:t>train.shape</w:t>
-      </w:r>
-      <w:proofErr w:type="spellEnd"/>
-      <w:proofErr w:type="gramEnd"/>
-      <w:r>
-        <w:t>[1]</w:t>
-      </w:r>
-    </w:p>
-    <w:p>
-      <w:pPr>
-        <w:pStyle w:val="Code"/>
-      </w:pPr>
-      <w:r>
-        <w:t>num_layers_0 = 512</w:t>
-      </w:r>
-      <w:r>
-        <w:t xml:space="preserve">; </w:t>
-      </w:r>
-      <w:r>
-        <w:t>num_layers_1 = 256</w:t>
-      </w:r>
-    </w:p>
-    <w:p>
-      <w:pPr>
-        <w:rPr>
-          <w:lang w:val="en-US"/>
-        </w:rPr>
-      </w:pPr>
-    </w:p>
-    <w:p>
-      <w:r>
-        <w:t xml:space="preserve">В тензорном потоке </w:t>
-      </w:r>
-      <w:r>
-        <w:t>определим</w:t>
-      </w:r>
-      <w:r>
-        <w:t xml:space="preserve"> заполнитель для входных и выходных переменных и любых переменных, которые </w:t>
-      </w:r>
-      <w:r>
-        <w:t>необходимо</w:t>
-      </w:r>
-      <w:r>
-        <w:t xml:space="preserve"> отслеживать.</w:t>
-      </w:r>
-    </w:p>
-    <w:p/>
-    <w:p>
-      <w:pPr>
-        <w:pStyle w:val="Code"/>
-      </w:pPr>
-      <w:proofErr w:type="spellStart"/>
-      <w:r>
-        <w:t>input_X</w:t>
-      </w:r>
-      <w:proofErr w:type="spellEnd"/>
-      <w:r>
-        <w:t xml:space="preserve"> = </w:t>
-      </w:r>
-      <w:proofErr w:type="spellStart"/>
-      <w:proofErr w:type="gramStart"/>
-      <w:r>
-        <w:t>tf.placeholder</w:t>
-      </w:r>
-      <w:proofErr w:type="spellEnd"/>
-      <w:proofErr w:type="gramEnd"/>
-      <w:r>
-        <w:t>('float32',</w:t>
-      </w:r>
-      <w:r>
-        <w:t xml:space="preserve"> </w:t>
-      </w:r>
-      <w:r>
-        <w:t>shape =(</w:t>
-      </w:r>
-      <w:proofErr w:type="spellStart"/>
-      <w:r>
-        <w:t>None,num_features</w:t>
-      </w:r>
-      <w:proofErr w:type="spellEnd"/>
-      <w:r>
-        <w:t>),</w:t>
-      </w:r>
-      <w:r>
-        <w:t xml:space="preserve"> </w:t>
-      </w:r>
-      <w:r>
-        <w:t>name="</w:t>
-      </w:r>
-      <w:proofErr w:type="spellStart"/>
-      <w:r>
-        <w:t>input_X</w:t>
-      </w:r>
-      <w:proofErr w:type="spellEnd"/>
-      <w:r>
-        <w:t>")</w:t>
-      </w:r>
-    </w:p>
-    <w:p>
-      <w:pPr>
-        <w:pStyle w:val="Code"/>
-      </w:pPr>
-      <w:proofErr w:type="spellStart"/>
-      <w:r>
-        <w:t>input_y</w:t>
-      </w:r>
-      <w:proofErr w:type="spellEnd"/>
-      <w:r>
-        <w:t xml:space="preserve"> = </w:t>
-      </w:r>
-      <w:proofErr w:type="spellStart"/>
-      <w:proofErr w:type="gramStart"/>
-      <w:r>
-        <w:t>tf.placeholder</w:t>
-      </w:r>
-      <w:proofErr w:type="spellEnd"/>
-      <w:proofErr w:type="gramEnd"/>
-      <w:r>
-        <w:t>('float32',</w:t>
-      </w:r>
-      <w:r>
-        <w:t xml:space="preserve"> </w:t>
-      </w:r>
-      <w:r>
-        <w:t>shape = (</w:t>
+        <w:t>('float32', shape = (</w:t>
       </w:r>
       <w:proofErr w:type="spellStart"/>
       <w:r>
@@ -2924,13 +2877,7 @@
       </w:r>
       <w:proofErr w:type="spellEnd"/>
       <w:r>
-        <w:t>),</w:t>
-      </w:r>
-      <w:r>
-        <w:t xml:space="preserve"> </w:t>
-      </w:r>
-      <w:r>
-        <w:t>name='</w:t>
+        <w:t>), name='</w:t>
       </w:r>
       <w:proofErr w:type="spellStart"/>
       <w:r>
@@ -3009,76 +2956,100 @@
       </w:r>
     </w:p>
     <w:p>
-      <w:pPr>
+      <w:r>
+        <w:t xml:space="preserve">Переменная </w:t>
+      </w:r>
+      <w:r>
         <w:rPr>
           <w:lang w:val="en-US"/>
         </w:rPr>
-      </w:pPr>
-      <w:r>
-        <w:t xml:space="preserve">Переменная </w:t>
+        <w:t>keep</w:t>
+      </w:r>
+      <w:r>
+        <w:t>_</w:t>
       </w:r>
       <w:r>
         <w:rPr>
           <w:lang w:val="en-US"/>
         </w:rPr>
-        <w:t>keep</w:t>
-      </w:r>
-      <w:r>
-        <w:t>_</w:t>
+        <w:t>prob</w:t>
+      </w:r>
+      <w:r>
+        <w:t xml:space="preserve"> </w:t>
+      </w:r>
+      <w:r>
+        <w:t xml:space="preserve">создана для </w:t>
+      </w:r>
+      <w:proofErr w:type="spellStart"/>
+      <w:r>
+        <w:t>dropout</w:t>
+      </w:r>
+      <w:proofErr w:type="spellEnd"/>
+      <w:r>
+        <w:t xml:space="preserve">-слоя. Такой подход создан для </w:t>
+      </w:r>
+      <w:r>
+        <w:t>уменьшения переобучения сети</w:t>
+      </w:r>
+      <w:r>
+        <w:t xml:space="preserve">. </w:t>
+      </w:r>
+      <w:r>
+        <w:t>Термин «</w:t>
+      </w:r>
+      <w:proofErr w:type="spellStart"/>
+      <w:r>
+        <w:t>dropout</w:t>
+      </w:r>
+      <w:proofErr w:type="spellEnd"/>
+      <w:r>
+        <w:t>» (выбивание, выбрасывание) характеризует исключение определённого процента случайных нейронов на разных эпохах обучения нейронной сети. способ усреднения моделей внутри нейронной сети. В результате более обученные нейроны получают в сети больший вес</w:t>
+      </w:r>
+      <w:r>
+        <w:t xml:space="preserve"> </w:t>
+      </w:r>
+      <w:r>
+        <w:t>[</w:t>
+      </w:r>
+      <w:r>
+        <w:t>2</w:t>
+      </w:r>
+      <w:r>
+        <w:t>]</w:t>
+      </w:r>
+      <w:r>
+        <w:t>.</w:t>
+      </w:r>
+      <w:r>
+        <w:t xml:space="preserve"> Такой приём значительно увеличивает скорость обучения, качество обучения на тренировочных данных, а также повышает качество предсказаний модели на новых тестовых данных.</w:t>
+      </w:r>
+    </w:p>
+    <w:p>
+      <w:r>
+        <w:t xml:space="preserve">Поскольку </w:t>
+      </w:r>
+      <w:proofErr w:type="spellStart"/>
+      <w:r>
+        <w:t>свёрточные</w:t>
+      </w:r>
+      <w:proofErr w:type="spellEnd"/>
+      <w:r>
+        <w:t xml:space="preserve"> слои требуют весов</w:t>
+      </w:r>
+      <w:r>
+        <w:t xml:space="preserve"> (</w:t>
       </w:r>
       <w:r>
         <w:rPr>
           <w:lang w:val="en-US"/>
         </w:rPr>
-        <w:t>prob</w:t>
-      </w:r>
-      <w:r>
-        <w:t xml:space="preserve"> </w:t>
-      </w:r>
-      <w:r>
-        <w:t xml:space="preserve">создана для </w:t>
-      </w:r>
-      <w:proofErr w:type="spellStart"/>
-      <w:r>
-        <w:t>dropout</w:t>
-      </w:r>
-      <w:proofErr w:type="spellEnd"/>
-      <w:r>
-        <w:t xml:space="preserve"> -слоя. Такой подход создан для </w:t>
-      </w:r>
-      <w:r>
-        <w:t>уменьшения переобучения сети</w:t>
-      </w:r>
-      <w:r>
-        <w:t xml:space="preserve">. </w:t>
-      </w:r>
-      <w:r>
-        <w:t>Термин «</w:t>
-      </w:r>
-      <w:proofErr w:type="spellStart"/>
-      <w:r>
-        <w:t>dropout</w:t>
-      </w:r>
-      <w:proofErr w:type="spellEnd"/>
-      <w:r>
-        <w:t>» (выбивание, выбрасывание) характеризует исключение определённого процента случайных нейронов на разных эпохах обучения нейронной сети. способ усреднения моделей внутри нейронной сети. В результате более обученные нейроны получают в сети больший вес</w:t>
-      </w:r>
-      <w:r>
-        <w:t xml:space="preserve"> </w:t>
-      </w:r>
-      <w:r>
-        <w:t>[]</w:t>
-      </w:r>
-      <w:r>
-        <w:t>.</w:t>
-      </w:r>
-      <w:r>
-        <w:t xml:space="preserve"> Такой приём значительно увеличивает скорость обучения, качество обучения на тренировочных данных, а также повышает качество предсказаний модели на новых тестовых данных.</w:t>
-      </w:r>
-    </w:p>
-    <w:p>
-      <w:r>
-        <w:t>Поскольку плотные слои требуют весов</w:t>
+        <w:t>weights</w:t>
+      </w:r>
+      <w:r>
+        <w:t>)</w:t>
+      </w:r>
+      <w:r>
+        <w:t xml:space="preserve"> и смещений</w:t>
       </w:r>
       <w:r>
         <w:t xml:space="preserve"> (</w:t>
@@ -3087,31 +3058,25 @@
         <w:rPr>
           <w:lang w:val="en-US"/>
         </w:rPr>
-        <w:t>weights</w:t>
+        <w:t>bias</w:t>
       </w:r>
       <w:r>
         <w:t>)</w:t>
       </w:r>
       <w:r>
-        <w:t xml:space="preserve"> и смещений</w:t>
-      </w:r>
-      <w:r>
-        <w:t xml:space="preserve"> (</w:t>
-      </w:r>
-      <w:r>
-        <w:rPr>
-          <w:lang w:val="en-US"/>
-        </w:rPr>
-        <w:t>bias</w:t>
-      </w:r>
-      <w:r>
-        <w:t>)</w:t>
-      </w:r>
-      <w:r>
-        <w:t xml:space="preserve">, их необходимо инициализировать случайным нормальным распределением с нулевым средним и малой дисперсией (1 / квадратный корень из числа </w:t>
+        <w:t>, их необходимо инициализировать случайным нормальным распределением с нулевы</w:t>
+      </w:r>
+      <w:r>
+        <w:t>м средним и малой дисперсией (1</w:t>
+      </w:r>
+      <w:r>
+        <w:t xml:space="preserve">/квадратный корень из числа </w:t>
       </w:r>
       <w:r>
         <w:t>объектов) [</w:t>
+      </w:r>
+      <w:r>
+        <w:t>3</w:t>
       </w:r>
       <w:r>
         <w:t>]</w:t>
@@ -3599,13 +3564,7 @@
       </w:r>
       <w:proofErr w:type="spellEnd"/>
       <w:r>
-        <w:t>,</w:t>
-      </w:r>
-      <w:r>
-        <w:t xml:space="preserve"> </w:t>
-      </w:r>
-      <w:r>
-        <w:t>weights_0)+bias_0)</w:t>
+        <w:t>, weights_0)+bias_0)</w:t>
       </w:r>
     </w:p>
     <w:p>
@@ -3663,13 +3622,7 @@
       </w:r>
       <w:proofErr w:type="spellEnd"/>
       <w:r>
-        <w:t>(hidden_output_0_0,</w:t>
-      </w:r>
-      <w:r>
-        <w:t xml:space="preserve"> </w:t>
-      </w:r>
-      <w:r>
-        <w:t>weights_1)+bias_1)</w:t>
+        <w:t>(hidden_output_0_0, weights_1)+bias_1)</w:t>
       </w:r>
     </w:p>
     <w:p>
@@ -3729,13 +3682,7 @@
       </w:r>
       <w:proofErr w:type="spellEnd"/>
       <w:r>
-        <w:t>(hidden_output_1_1,</w:t>
-      </w:r>
-      <w:r>
-        <w:t xml:space="preserve"> </w:t>
-      </w:r>
-      <w:r>
-        <w:t>weights_2) + bias_2)</w:t>
+        <w:t>(hidden_output_1_1, weights_2) + bias_2)</w:t>
       </w:r>
     </w:p>
     <w:p>
@@ -3950,10 +3897,7 @@
       <w:proofErr w:type="spellEnd"/>
       <w:proofErr w:type="gramEnd"/>
       <w:r>
-        <w:t>(</w:t>
-      </w:r>
-      <w:r>
-        <w:t xml:space="preserve"> </w:t>
+        <w:t xml:space="preserve">( </w:t>
       </w:r>
       <w:proofErr w:type="spellStart"/>
       <w:r>
@@ -3990,10 +3934,7 @@
       </w:r>
       <w:proofErr w:type="spellEnd"/>
       <w:r>
-        <w:t>(</w:t>
-      </w:r>
-      <w:r>
-        <w:t xml:space="preserve"> </w:t>
+        <w:t xml:space="preserve">( </w:t>
       </w:r>
       <w:proofErr w:type="spellStart"/>
       <w:r>
@@ -4532,13 +4473,7 @@
       </w:r>
       <w:proofErr w:type="spellEnd"/>
       <w:r>
-        <w:t>,</w:t>
-      </w:r>
-      <w:r>
-        <w:t xml:space="preserve"> </w:t>
-      </w:r>
-      <w:r>
-        <w:t>keep_prob:1}).argmax(1)))</w:t>
+        <w:t>, keep_prob:1}).argmax(1)))</w:t>
       </w:r>
     </w:p>
     <w:p>
@@ -4608,7 +4543,8 @@
       </w:pPr>
       <w:r>
         <w:rPr>
-          <w:lang w:val="en-US"/>
+          <w:noProof/>
+          <w:lang w:eastAsia="ru-RU"/>
         </w:rPr>
         <w:drawing>
           <wp:inline distT="0" distB="0" distL="0" distR="0" wp14:anchorId="68313907" wp14:editId="33ADF331">
@@ -4668,9 +4604,13 @@
         <w:jc w:val="center"/>
       </w:pPr>
       <w:r>
+        <w:rPr>
+          <w:noProof/>
+          <w:lang w:eastAsia="ru-RU"/>
+        </w:rPr>
         <w:drawing>
-          <wp:inline distT="0" distB="0" distL="0" distR="0" wp14:anchorId="5CE662BC" wp14:editId="49A382C0">
-            <wp:extent cx="3112968" cy="2439220"/>
+          <wp:inline distT="0" distB="0" distL="0" distR="0" wp14:anchorId="5CE662BC" wp14:editId="3670BBA0">
+            <wp:extent cx="3318574" cy="2600325"/>
             <wp:effectExtent l="0" t="0" r="0" b="0"/>
             <wp:docPr id="10" name="Рисунок 10"/>
             <wp:cNvGraphicFramePr>
@@ -4692,7 +4632,7 @@
                   <pic:spPr>
                     <a:xfrm>
                       <a:off x="0" y="0"/>
-                      <a:ext cx="3136280" cy="2457486"/>
+                      <a:ext cx="3349058" cy="2624211"/>
                     </a:xfrm>
                     <a:prstGeom prst="rect">
                       <a:avLst/>
@@ -4709,6 +4649,9 @@
       <w:pPr>
         <w:ind w:firstLine="0"/>
         <w:jc w:val="center"/>
+        <w:rPr>
+          <w:lang w:eastAsia="ru-RU"/>
+        </w:rPr>
       </w:pPr>
       <w:r>
         <w:t>Рисунок 3 – График</w:t>
@@ -4719,13 +4662,6 @@
       <w:r>
         <w:t xml:space="preserve"> точности модели от количества эпох</w:t>
       </w:r>
-    </w:p>
-    <w:p>
-      <w:pPr>
-        <w:rPr>
-          <w:lang w:eastAsia="ru-RU"/>
-        </w:rPr>
-      </w:pPr>
       <w:r>
         <w:t xml:space="preserve"> </w:t>
       </w:r>
@@ -4747,10 +4683,12 @@
           <w:lang w:val="en-US"/>
         </w:rPr>
       </w:pPr>
+      <w:bookmarkStart w:id="3" w:name="_Toc86151500"/>
       <w:r>
         <w:lastRenderedPageBreak/>
         <w:t>Распознавание объектов на изображении</w:t>
       </w:r>
+      <w:bookmarkEnd w:id="3"/>
     </w:p>
     <w:p>
       <w:pPr>
@@ -4896,7 +4834,13 @@
         <w:t xml:space="preserve"> API</w:t>
       </w:r>
       <w:r>
-        <w:t xml:space="preserve"> будут использоваться фотографии макарон с сыром.</w:t>
+        <w:t xml:space="preserve"> будут использоваться фотографии макарон с сыром</w:t>
+      </w:r>
+      <w:r>
+        <w:t xml:space="preserve"> (рис. 4)</w:t>
+      </w:r>
+      <w:r>
+        <w:t>.</w:t>
       </w:r>
     </w:p>
     <w:p/>
@@ -4906,6 +4850,10 @@
         <w:jc w:val="center"/>
       </w:pPr>
       <w:r>
+        <w:rPr>
+          <w:noProof/>
+          <w:lang w:eastAsia="ru-RU"/>
+        </w:rPr>
         <w:drawing>
           <wp:inline distT="0" distB="0" distL="0" distR="0" wp14:anchorId="7E116552" wp14:editId="74AF239E">
             <wp:extent cx="5940425" cy="2550795"/>
@@ -5434,227 +5382,255 @@
         <w:t>python</w:t>
       </w:r>
       <w:r>
+        <w:t>-</w:t>
+      </w:r>
+      <w:r>
+        <w:t xml:space="preserve">модуле, который можно скачать с сайта </w:t>
+      </w:r>
+      <w:r>
+        <w:rPr>
+          <w:lang w:val="en-US"/>
+        </w:rPr>
+        <w:t>TensorFlow</w:t>
+      </w:r>
+      <w:r>
+        <w:t>.</w:t>
+      </w:r>
+    </w:p>
+    <w:p>
+      <w:r>
+        <w:t xml:space="preserve">После скачивания файла, можно приступить к созданию обучающих файлов </w:t>
+      </w:r>
+      <w:proofErr w:type="spellStart"/>
+      <w:r>
+        <w:rPr>
+          <w:lang w:val="en-US"/>
+        </w:rPr>
+        <w:t>TFRecord</w:t>
+      </w:r>
+      <w:proofErr w:type="spellEnd"/>
+      <w:r>
+        <w:t xml:space="preserve"> для обучающей и тестовой выборок.</w:t>
+      </w:r>
+    </w:p>
+    <w:p/>
+    <w:p>
+      <w:pPr>
+        <w:pStyle w:val="Code"/>
+      </w:pPr>
+      <w:r>
+        <w:t xml:space="preserve">python3 generate_tfrecord.py </w:t>
+      </w:r>
+      <w:r>
+        <w:t>--</w:t>
+      </w:r>
+      <w:proofErr w:type="spellStart"/>
+      <w:r>
+        <w:t>csv_input</w:t>
+      </w:r>
+      <w:proofErr w:type="spellEnd"/>
+      <w:r>
+        <w:t>=data/train_labels.csv --</w:t>
+      </w:r>
+      <w:proofErr w:type="spellStart"/>
+      <w:r>
+        <w:t>output_path</w:t>
+      </w:r>
+      <w:proofErr w:type="spellEnd"/>
+      <w:r>
+        <w:t>=data/</w:t>
+      </w:r>
+      <w:proofErr w:type="spellStart"/>
+      <w:r>
+        <w:t>train.record</w:t>
+      </w:r>
+      <w:proofErr w:type="spellEnd"/>
+      <w:r>
+        <w:t xml:space="preserve"> --</w:t>
+      </w:r>
+      <w:proofErr w:type="spellStart"/>
+      <w:r>
+        <w:t>image_dir</w:t>
+      </w:r>
+      <w:proofErr w:type="spellEnd"/>
+      <w:r>
+        <w:t>=images/</w:t>
+      </w:r>
+    </w:p>
+    <w:p>
+      <w:pPr>
+        <w:pStyle w:val="Code"/>
+      </w:pPr>
+    </w:p>
+    <w:p>
+      <w:pPr>
+        <w:pStyle w:val="Code"/>
+      </w:pPr>
+      <w:r>
+        <w:t>python3 generate_tfrecord.py --</w:t>
+      </w:r>
+      <w:proofErr w:type="spellStart"/>
+      <w:r>
+        <w:t>csv_input</w:t>
+      </w:r>
+      <w:proofErr w:type="spellEnd"/>
+      <w:r>
+        <w:t>=data/test_labels.csv --</w:t>
+      </w:r>
+      <w:proofErr w:type="spellStart"/>
+      <w:r>
+        <w:t>output_path</w:t>
+      </w:r>
+      <w:proofErr w:type="spellEnd"/>
+      <w:r>
+        <w:t>=data/</w:t>
+      </w:r>
+      <w:proofErr w:type="spellStart"/>
+      <w:r>
+        <w:t>test.record</w:t>
+      </w:r>
+      <w:proofErr w:type="spellEnd"/>
+      <w:r>
+        <w:t xml:space="preserve"> --</w:t>
+      </w:r>
+      <w:proofErr w:type="spellStart"/>
+      <w:r>
+        <w:t>image_dir</w:t>
+      </w:r>
+      <w:proofErr w:type="spellEnd"/>
+      <w:r>
+        <w:t>=images/</w:t>
+      </w:r>
+    </w:p>
+    <w:p>
+      <w:pPr>
+        <w:rPr>
+          <w:lang w:val="en-US"/>
+        </w:rPr>
+      </w:pPr>
+    </w:p>
+    <w:p>
+      <w:r>
+        <w:t xml:space="preserve">После этого в директории появятся два файла </w:t>
+      </w:r>
+      <w:proofErr w:type="spellStart"/>
+      <w:proofErr w:type="gramStart"/>
+      <w:r>
+        <w:t>train.record</w:t>
+      </w:r>
+      <w:proofErr w:type="spellEnd"/>
+      <w:proofErr w:type="gramEnd"/>
+      <w:r>
+        <w:t xml:space="preserve"> и</w:t>
+      </w:r>
+      <w:r>
         <w:t xml:space="preserve"> </w:t>
       </w:r>
-      <w:r>
-        <w:t xml:space="preserve">модуле, который можно скачать с сайта </w:t>
+      <w:proofErr w:type="spellStart"/>
+      <w:r>
+        <w:t>test.record</w:t>
+      </w:r>
+      <w:proofErr w:type="spellEnd"/>
+      <w:r>
+        <w:t>.</w:t>
+      </w:r>
+      <w:r>
+        <w:t xml:space="preserve"> На данном этапе необходимо настроить файл конфигурации и обучить модель для распознавания классов, которые были выделены на изображениях.</w:t>
+      </w:r>
+    </w:p>
+    <w:p>
+      <w:r>
+        <w:t xml:space="preserve">Для поиска объектов на изображениях есть возможность использовать </w:t>
+      </w:r>
+      <w:proofErr w:type="spellStart"/>
+      <w:r>
+        <w:t>предобученную</w:t>
+      </w:r>
+      <w:proofErr w:type="spellEnd"/>
+      <w:r>
+        <w:t xml:space="preserve"> модель </w:t>
       </w:r>
       <w:r>
         <w:rPr>
           <w:lang w:val="en-US"/>
         </w:rPr>
-        <w:t>TensorFlow</w:t>
-      </w:r>
-      <w:r>
-        <w:t>.</w:t>
-      </w:r>
-    </w:p>
-    <w:p>
-      <w:r>
-        <w:t xml:space="preserve">После скачивания файла, можно приступить к созданию обучающих файлов </w:t>
-      </w:r>
-      <w:proofErr w:type="spellStart"/>
-      <w:r>
-        <w:rPr>
-          <w:lang w:val="en-US"/>
-        </w:rPr>
-        <w:t>TFRecord</w:t>
-      </w:r>
-      <w:proofErr w:type="spellEnd"/>
-      <w:r>
-        <w:t xml:space="preserve"> для обучающей и тестовой выборок.</w:t>
+        <w:t>COCO</w:t>
+      </w:r>
+      <w:r>
+        <w:t xml:space="preserve">2017, </w:t>
+      </w:r>
+      <w:r>
+        <w:t>которая содержит описание и набор слоёв нейронов для обнаружения более чем 80 классов различных объектов. Ее также необходимо скачать в директорию к проекту и видоизменить до пригодных значений и параметров.</w:t>
+      </w:r>
+    </w:p>
+    <w:p>
+      <w:r>
+        <w:t>В этот файл необходимо добавить один новый класс, созданный ранее.</w:t>
       </w:r>
     </w:p>
     <w:p/>
     <w:p>
       <w:pPr>
         <w:pStyle w:val="Code"/>
-      </w:pPr>
-      <w:r>
-        <w:t xml:space="preserve">python3 generate_tfrecord.py </w:t>
-      </w:r>
-      <w:r>
-        <w:t>--</w:t>
-      </w:r>
-      <w:proofErr w:type="spellStart"/>
-      <w:r>
-        <w:t>csv_input</w:t>
-      </w:r>
-      <w:proofErr w:type="spellEnd"/>
-      <w:r>
-        <w:t>=data/train_labels.csv --</w:t>
-      </w:r>
-      <w:proofErr w:type="spellStart"/>
-      <w:r>
-        <w:t>output_path</w:t>
-      </w:r>
-      <w:proofErr w:type="spellEnd"/>
-      <w:r>
-        <w:t>=data/</w:t>
-      </w:r>
-      <w:proofErr w:type="spellStart"/>
-      <w:r>
-        <w:t>train.record</w:t>
-      </w:r>
-      <w:proofErr w:type="spellEnd"/>
-      <w:r>
-        <w:t xml:space="preserve"> --</w:t>
-      </w:r>
-      <w:proofErr w:type="spellStart"/>
-      <w:r>
-        <w:t>image_dir</w:t>
-      </w:r>
-      <w:proofErr w:type="spellEnd"/>
-      <w:r>
-        <w:t>=images/</w:t>
-      </w:r>
-    </w:p>
-    <w:p>
-      <w:pPr>
-        <w:pStyle w:val="Code"/>
-      </w:pPr>
-    </w:p>
-    <w:p>
-      <w:pPr>
-        <w:pStyle w:val="Code"/>
-      </w:pPr>
-      <w:r>
-        <w:t>python3 generate_tfrecord.py --</w:t>
-      </w:r>
-      <w:proofErr w:type="spellStart"/>
-      <w:r>
-        <w:t>csv_input</w:t>
-      </w:r>
-      <w:proofErr w:type="spellEnd"/>
-      <w:r>
-        <w:t>=data/test_labels.csv --</w:t>
-      </w:r>
-      <w:proofErr w:type="spellStart"/>
-      <w:r>
-        <w:t>output_path</w:t>
-      </w:r>
-      <w:proofErr w:type="spellEnd"/>
-      <w:r>
-        <w:t>=data/</w:t>
-      </w:r>
-      <w:proofErr w:type="spellStart"/>
-      <w:r>
-        <w:t>test.record</w:t>
-      </w:r>
-      <w:proofErr w:type="spellEnd"/>
-      <w:r>
-        <w:t xml:space="preserve"> --</w:t>
-      </w:r>
-      <w:proofErr w:type="spellStart"/>
-      <w:r>
-        <w:t>image_dir</w:t>
-      </w:r>
-      <w:proofErr w:type="spellEnd"/>
-      <w:r>
-        <w:t>=images/</w:t>
-      </w:r>
-    </w:p>
-    <w:p>
-      <w:pPr>
-        <w:rPr>
-          <w:lang w:val="en-US"/>
-        </w:rPr>
-      </w:pPr>
-    </w:p>
-    <w:p>
-      <w:r>
-        <w:t xml:space="preserve">После этого в директории появятся два файла </w:t>
-      </w:r>
-      <w:proofErr w:type="spellStart"/>
-      <w:proofErr w:type="gramStart"/>
-      <w:r>
-        <w:t>train.record</w:t>
-      </w:r>
-      <w:proofErr w:type="spellEnd"/>
-      <w:proofErr w:type="gramEnd"/>
-      <w:r>
-        <w:t xml:space="preserve"> и</w:t>
-      </w:r>
-      <w:r>
-        <w:t xml:space="preserve"> </w:t>
-      </w:r>
-      <w:proofErr w:type="spellStart"/>
-      <w:r>
-        <w:t>test.record</w:t>
-      </w:r>
-      <w:proofErr w:type="spellEnd"/>
-      <w:r>
-        <w:t>.</w:t>
-      </w:r>
-      <w:r>
-        <w:t xml:space="preserve"> На данном этапе необходимо настроить файл конфигурации и обучить модель для распознавания классов, которые были выделены на изображениях.</w:t>
-      </w:r>
-    </w:p>
-    <w:p>
-      <w:r>
-        <w:t xml:space="preserve">Для поиска объектов на изображениях есть возможность использовать </w:t>
-      </w:r>
-      <w:proofErr w:type="spellStart"/>
-      <w:r>
-        <w:t>предобученную</w:t>
-      </w:r>
-      <w:proofErr w:type="spellEnd"/>
-      <w:r>
-        <w:t xml:space="preserve"> модель </w:t>
-      </w:r>
-      <w:r>
-        <w:rPr>
-          <w:lang w:val="en-US"/>
-        </w:rPr>
-        <w:t>COCO</w:t>
-      </w:r>
-      <w:r>
-        <w:t xml:space="preserve">2017, </w:t>
-      </w:r>
-      <w:r>
-        <w:t>которая содержит описание и набор слоёв нейронов для обнаружения более чем 80 классов различных объектов. Ее также необходимо скачать в директорию к проекту и видоизменить до пригодных значений и параметров.</w:t>
-      </w:r>
-    </w:p>
-    <w:p>
-      <w:r>
-        <w:t>В этот файл необходимо добавить один новый класс, созданный ранее.</w:t>
-      </w:r>
-    </w:p>
-    <w:p/>
-    <w:p>
-      <w:pPr>
-        <w:pStyle w:val="Code"/>
-      </w:pPr>
-      <w:proofErr w:type="spellStart"/>
+        <w:rPr>
+          <w:lang w:val="ru-RU"/>
+        </w:rPr>
+      </w:pPr>
       <w:r>
         <w:lastRenderedPageBreak/>
         <w:t>item</w:t>
       </w:r>
-      <w:proofErr w:type="spellEnd"/>
-      <w:r>
+      <w:r>
+        <w:rPr>
+          <w:lang w:val="ru-RU"/>
+        </w:rPr>
         <w:t xml:space="preserve"> {</w:t>
       </w:r>
     </w:p>
     <w:p>
       <w:pPr>
         <w:pStyle w:val="Code"/>
-      </w:pPr>
-      <w:r>
+        <w:rPr>
+          <w:lang w:val="ru-RU"/>
+        </w:rPr>
+      </w:pPr>
+      <w:r>
+        <w:rPr>
+          <w:lang w:val="ru-RU"/>
+        </w:rPr>
         <w:tab/>
       </w:r>
       <w:r>
-        <w:t>id: 1</w:t>
+        <w:t>id</w:t>
+      </w:r>
+      <w:r>
+        <w:rPr>
+          <w:lang w:val="ru-RU"/>
+        </w:rPr>
+        <w:t>: 1</w:t>
       </w:r>
     </w:p>
     <w:p>
       <w:pPr>
         <w:pStyle w:val="Code"/>
-      </w:pPr>
-      <w:r>
+        <w:rPr>
+          <w:lang w:val="ru-RU"/>
+        </w:rPr>
+      </w:pPr>
+      <w:r>
+        <w:rPr>
+          <w:lang w:val="ru-RU"/>
+        </w:rPr>
         <w:tab/>
       </w:r>
       <w:r>
-        <w:t>name: '</w:t>
+        <w:t>name</w:t>
+      </w:r>
+      <w:r>
+        <w:rPr>
+          <w:lang w:val="ru-RU"/>
+        </w:rPr>
+        <w:t>: '</w:t>
       </w:r>
       <w:proofErr w:type="spellStart"/>
       <w:r>
@@ -5662,6 +5638,9 @@
       </w:r>
       <w:proofErr w:type="spellEnd"/>
       <w:r>
+        <w:rPr>
+          <w:lang w:val="ru-RU"/>
+        </w:rPr>
         <w:t>'}</w:t>
       </w:r>
     </w:p>
@@ -5763,14 +5742,8 @@
     <w:p>
       <w:pPr>
         <w:pStyle w:val="Code"/>
-        <w:rPr>
-          <w:lang w:val="ru-RU"/>
-        </w:rPr>
-      </w:pPr>
-      <w:r>
-        <w:rPr>
-          <w:lang w:val="ru-RU"/>
-        </w:rPr>
+      </w:pPr>
+      <w:r>
         <w:t>…</w:t>
       </w:r>
     </w:p>
@@ -5821,7 +5794,13 @@
       </w:r>
       <w:proofErr w:type="spellEnd"/>
       <w:r>
-        <w:t xml:space="preserve"> классом «Макароны с сыром». Так выглядит график уменьшения ошибки при обучении модели.</w:t>
+        <w:t xml:space="preserve"> классом «Макароны с сыром». Так выглядит график уменьшения ошибки при обучении модели</w:t>
+      </w:r>
+      <w:r>
+        <w:t xml:space="preserve"> (рис. 5)</w:t>
+      </w:r>
+      <w:r>
+        <w:t>.</w:t>
       </w:r>
     </w:p>
     <w:p/>
@@ -5831,6 +5810,10 @@
         <w:jc w:val="center"/>
       </w:pPr>
       <w:r>
+        <w:rPr>
+          <w:noProof/>
+          <w:lang w:eastAsia="ru-RU"/>
+        </w:rPr>
         <w:drawing>
           <wp:inline distT="0" distB="0" distL="0" distR="0" wp14:anchorId="5CECC1FC" wp14:editId="4454A256">
             <wp:extent cx="3749141" cy="2293592"/>
@@ -5886,10 +5869,16 @@
         <w:rPr>
           <w:lang w:val="en-US"/>
         </w:rPr>
-        <w:t>Python</w:t>
-      </w:r>
-      <w:r>
-        <w:t xml:space="preserve"> </w:t>
+        <w:t>p</w:t>
+      </w:r>
+      <w:r>
+        <w:rPr>
+          <w:lang w:val="en-US"/>
+        </w:rPr>
+        <w:t>ython</w:t>
+      </w:r>
+      <w:r>
+        <w:t>-</w:t>
       </w:r>
       <w:r>
         <w:t>файл, в котором будет происходить загрузка обученной модели и попытка распознавания объекта.</w:t>
@@ -5961,8 +5950,6 @@
       <w:r>
         <w:t>')</w:t>
       </w:r>
-      <w:bookmarkStart w:id="2" w:name="_GoBack"/>
-      <w:bookmarkEnd w:id="2"/>
     </w:p>
     <w:p>
       <w:pPr>
@@ -6014,13 +6001,7 @@
       </w:r>
       <w:proofErr w:type="spellEnd"/>
       <w:r>
-        <w:t xml:space="preserve"> in range(</w:t>
-      </w:r>
-      <w:r>
-        <w:t>2</w:t>
-      </w:r>
-      <w:r>
-        <w:t>, 8) ]</w:t>
+        <w:t xml:space="preserve"> in range(2, 8) ]</w:t>
       </w:r>
     </w:p>
     <w:p>
@@ -6038,7 +6019,8 @@
       </w:pPr>
       <w:r>
         <w:rPr>
-          <w:lang w:val="en-US"/>
+          <w:noProof/>
+          <w:lang w:eastAsia="ru-RU"/>
         </w:rPr>
         <w:drawing>
           <wp:inline distT="0" distB="0" distL="0" distR="0" wp14:anchorId="30EEBBF0" wp14:editId="21720B8C">
@@ -6078,7 +6060,8 @@
       </w:r>
       <w:r>
         <w:rPr>
-          <w:lang w:val="en-US"/>
+          <w:noProof/>
+          <w:lang w:eastAsia="ru-RU"/>
         </w:rPr>
         <w:drawing>
           <wp:inline distT="0" distB="0" distL="0" distR="0" wp14:anchorId="18BF5628" wp14:editId="078A4A63">
@@ -6159,14 +6142,14 @@
         <w:spacing w:after="0"/>
         <w:ind w:firstLine="708"/>
       </w:pPr>
-      <w:bookmarkStart w:id="3" w:name="_Toc59095449"/>
-      <w:bookmarkStart w:id="4" w:name="_Toc59095586"/>
+      <w:bookmarkStart w:id="4" w:name="_Toc59095449"/>
+      <w:bookmarkStart w:id="5" w:name="_Toc86151501"/>
       <w:r>
         <w:lastRenderedPageBreak/>
         <w:t>Заключение</w:t>
       </w:r>
-      <w:bookmarkEnd w:id="3"/>
       <w:bookmarkEnd w:id="4"/>
+      <w:bookmarkEnd w:id="5"/>
     </w:p>
     <w:p>
       <w:pPr>
@@ -6188,180 +6171,175 @@
           <w:rFonts w:cs="Times New Roman"/>
           <w:szCs w:val="28"/>
         </w:rPr>
-        <w:t xml:space="preserve">Используя вейвлет-преобразование, можно сгладить или выделить некоторые детали изображения, </w:t>
-      </w:r>
-      <w:r>
+        <w:t>В данной работе были рассмотрены проблемы классификации и распознавания объектов на изображениях.</w:t>
+      </w:r>
+    </w:p>
+    <w:p>
+      <w:pPr>
         <w:rPr>
           <w:rFonts w:cs="Times New Roman"/>
           <w:szCs w:val="28"/>
         </w:rPr>
-        <w:t>которые впоследствии можно будет сегментировать от исходного изображения</w:t>
-      </w:r>
+      </w:pPr>
       <w:r>
         <w:rPr>
           <w:rFonts w:cs="Times New Roman"/>
           <w:szCs w:val="28"/>
         </w:rPr>
-        <w:t>.</w:t>
-      </w:r>
-    </w:p>
-    <w:p>
-      <w:pPr>
+        <w:t xml:space="preserve">Библиотека-фреймворк </w:t>
+      </w:r>
+      <w:r>
         <w:rPr>
           <w:rFonts w:cs="Times New Roman"/>
           <w:szCs w:val="28"/>
-        </w:rPr>
-      </w:pPr>
+          <w:lang w:val="en-US"/>
+        </w:rPr>
+        <w:t>TensorFlow</w:t>
+      </w:r>
       <w:r>
         <w:rPr>
           <w:rFonts w:cs="Times New Roman"/>
           <w:szCs w:val="28"/>
         </w:rPr>
-        <w:t>В ходе выполнения научно-исследовательской работы были достигнуты следующие цели:</w:t>
-      </w:r>
-    </w:p>
-    <w:p>
-      <w:pPr>
-        <w:rPr>
-          <w:lang w:eastAsia="ru-RU"/>
-        </w:rPr>
-      </w:pPr>
-      <w:r>
-        <w:rPr>
-          <w:lang w:eastAsia="ru-RU"/>
-        </w:rPr>
-        <w:t>- алгоритм, описанный в предоставленной статье,</w:t>
-      </w:r>
-      <w:r>
-        <w:rPr>
-          <w:lang w:eastAsia="ru-RU"/>
-        </w:rPr>
-        <w:t xml:space="preserve"> </w:t>
-      </w:r>
-      <w:r>
-        <w:rPr>
-          <w:lang w:eastAsia="ru-RU"/>
-        </w:rPr>
-        <w:t>изучен;</w:t>
-      </w:r>
-    </w:p>
-    <w:p>
-      <w:pPr>
-        <w:rPr>
-          <w:lang w:eastAsia="ru-RU"/>
-        </w:rPr>
-      </w:pPr>
-      <w:r>
-        <w:rPr>
-          <w:lang w:eastAsia="ru-RU"/>
-        </w:rPr>
-        <w:t xml:space="preserve">- представленный алгоритм сегментации реализован на </w:t>
-      </w:r>
-      <w:proofErr w:type="spellStart"/>
-      <w:r>
-        <w:rPr>
-          <w:lang w:eastAsia="ru-RU"/>
-        </w:rPr>
-        <w:t>маммограммах</w:t>
-      </w:r>
-      <w:proofErr w:type="spellEnd"/>
-      <w:r>
-        <w:rPr>
-          <w:lang w:eastAsia="ru-RU"/>
-        </w:rPr>
-        <w:t>;</w:t>
-      </w:r>
-    </w:p>
-    <w:p>
-      <w:pPr>
-        <w:rPr>
-          <w:lang w:eastAsia="ru-RU"/>
-        </w:rPr>
-      </w:pPr>
-      <w:r>
-        <w:rPr>
-          <w:lang w:eastAsia="ru-RU"/>
-        </w:rPr>
-        <w:t>- тестирование реализованного алгоритма проведено на маммографических снимках.</w:t>
-      </w:r>
-    </w:p>
-    <w:p>
-      <w:pPr>
+        <w:t xml:space="preserve">, разработанная компанией </w:t>
+      </w:r>
+      <w:r>
         <w:rPr>
           <w:rFonts w:cs="Times New Roman"/>
           <w:szCs w:val="28"/>
-        </w:rPr>
-      </w:pPr>
+          <w:lang w:val="en-US"/>
+        </w:rPr>
+        <w:t>Google</w:t>
+      </w:r>
       <w:r>
         <w:rPr>
           <w:rFonts w:cs="Times New Roman"/>
           <w:szCs w:val="28"/>
         </w:rPr>
-        <w:t>Тестирование показало, что данный алгоритм на различных изображениях работает по-разному.</w:t>
-      </w:r>
-    </w:p>
-    <w:p>
-      <w:pPr>
+        <w:t xml:space="preserve">, содержит большое </w:t>
+      </w:r>
+      <w:r>
         <w:rPr>
           <w:rFonts w:cs="Times New Roman"/>
           <w:szCs w:val="28"/>
         </w:rPr>
-      </w:pPr>
+        <w:t>количество</w:t>
+      </w:r>
       <w:r>
         <w:rPr>
           <w:rFonts w:cs="Times New Roman"/>
           <w:szCs w:val="28"/>
         </w:rPr>
-        <w:t>Результаты тестирования, следующие:</w:t>
-      </w:r>
-    </w:p>
-    <w:p>
-      <w:pPr>
-        <w:pStyle w:val="a4"/>
-        <w:ind w:left="0"/>
-        <w:contextualSpacing w:val="0"/>
+        <w:t xml:space="preserve"> методов, которые позволяют выполнить разработку моделей машинного обучения, нейронных сетей или компьютерного зрения любой сложности и структуры. Есть возможности описать собственную модель «вручную», сконфигурировав группы слоёв, связывающие их конструкции, функции активаций и т.д. Так же существуют более быстрые способы через встроенные конструкции и ранее описанный код другими программистами, например, через </w:t>
+      </w:r>
+      <w:proofErr w:type="spellStart"/>
+      <w:r>
         <w:rPr>
           <w:rFonts w:cs="Times New Roman"/>
           <w:szCs w:val="28"/>
-        </w:rPr>
-      </w:pPr>
+          <w:lang w:val="en-US"/>
+        </w:rPr>
+        <w:t>TFRecords</w:t>
+      </w:r>
+      <w:proofErr w:type="spellEnd"/>
       <w:r>
         <w:rPr>
           <w:rFonts w:cs="Times New Roman"/>
           <w:szCs w:val="28"/>
         </w:rPr>
-        <w:t xml:space="preserve">- </w:t>
-      </w:r>
-      <w:r>
+        <w:t>.</w:t>
+      </w:r>
+    </w:p>
+    <w:p>
+      <w:pPr>
         <w:rPr>
           <w:rFonts w:cs="Times New Roman"/>
           <w:szCs w:val="28"/>
         </w:rPr>
-        <w:t>опухоли на макроснимках выделяются плохо из-за отсутствия достаточной предобработки исходных изображений, алгоритмы которой не предоставлены в статье,</w:t>
-      </w:r>
-    </w:p>
-    <w:p>
-      <w:pPr>
-        <w:pStyle w:val="a4"/>
-        <w:ind w:left="0"/>
-        <w:contextualSpacing w:val="0"/>
+      </w:pPr>
+      <w:r>
         <w:rPr>
           <w:rFonts w:cs="Times New Roman"/>
           <w:szCs w:val="28"/>
         </w:rPr>
-      </w:pPr>
+        <w:t xml:space="preserve">Большое количество задокументированной информации по библиотеке, обучающих роликов от самой компании </w:t>
+      </w:r>
       <w:r>
         <w:rPr>
           <w:rFonts w:cs="Times New Roman"/>
           <w:szCs w:val="28"/>
-        </w:rPr>
-        <w:t xml:space="preserve">- работа представленного в статье алгоритма качественно происходит только на полноразмерных </w:t>
-      </w:r>
-      <w:r>
-        <w:rPr>
-          <w:lang w:eastAsia="ru-RU"/>
-        </w:rPr>
-        <w:t>маммографических снимках.</w:t>
+          <w:lang w:val="en-US"/>
+        </w:rPr>
+        <w:t>Google</w:t>
+      </w:r>
+      <w:r>
+        <w:rPr>
+          <w:rFonts w:cs="Times New Roman"/>
+          <w:szCs w:val="28"/>
+        </w:rPr>
+        <w:t xml:space="preserve"> </w:t>
+      </w:r>
+      <w:r>
+        <w:rPr>
+          <w:rFonts w:cs="Times New Roman"/>
+          <w:szCs w:val="28"/>
+        </w:rPr>
+        <w:t>позволяют описать собственную модель, не сильно вдаваясь в подробности внутреннего устройства нейронных сетей, что значительно повышает скорость разработки и уменьшает количество возможных ошибок на этапе обучения, либо на этапе использования обученной модели.</w:t>
+      </w:r>
+    </w:p>
+    <w:p>
+      <w:pPr>
+        <w:rPr>
+          <w:rFonts w:cs="Times New Roman"/>
+          <w:szCs w:val="28"/>
+        </w:rPr>
+      </w:pPr>
+      <w:r>
+        <w:rPr>
+          <w:rFonts w:cs="Times New Roman"/>
+          <w:szCs w:val="28"/>
+        </w:rPr>
+        <w:t>В ходе выполнения научно-исследовательской работы были достигнуты цели</w:t>
+      </w:r>
+      <w:r>
+        <w:rPr>
+          <w:rFonts w:cs="Times New Roman"/>
+          <w:szCs w:val="28"/>
+        </w:rPr>
+        <w:t>, поставленные на этапе составления ТЗ</w:t>
+      </w:r>
+      <w:r>
+        <w:rPr>
+          <w:rFonts w:cs="Times New Roman"/>
+          <w:szCs w:val="28"/>
+        </w:rPr>
+        <w:t>:</w:t>
+      </w:r>
+    </w:p>
+    <w:p>
+      <w:pPr>
+        <w:rPr>
+          <w:lang w:eastAsia="ru-RU"/>
+        </w:rPr>
+      </w:pPr>
+      <w:r>
+        <w:rPr>
+          <w:lang w:eastAsia="ru-RU"/>
+        </w:rPr>
+        <w:t>- разобраны методы для классификации изображений;</w:t>
+      </w:r>
+    </w:p>
+    <w:p>
+      <w:pPr>
+        <w:rPr>
+          <w:lang w:eastAsia="ru-RU"/>
+        </w:rPr>
+      </w:pPr>
+      <w:r>
+        <w:rPr>
+          <w:lang w:eastAsia="ru-RU"/>
+        </w:rPr>
+        <w:t>- разобраны методы для выделения объектов на изображении.</w:t>
       </w:r>
     </w:p>
     <w:p>
@@ -6427,7 +6405,7 @@
         <w:spacing w:after="0"/>
         <w:ind w:firstLine="708"/>
         <w:jc w:val="center"/>
-        <w:pPrChange w:id="5" w:author="Юлия Подгорнова" w:date="2020-12-17T00:16:00Z">
+        <w:pPrChange w:id="6" w:author="Юлия Подгорнова" w:date="2020-12-17T00:16:00Z">
           <w:pPr>
             <w:pStyle w:val="2"/>
             <w:spacing w:after="0"/>
@@ -6435,8 +6413,8 @@
           </w:pPr>
         </w:pPrChange>
       </w:pPr>
-      <w:bookmarkStart w:id="6" w:name="_Toc59095450"/>
-      <w:bookmarkStart w:id="7" w:name="_Toc59095587"/>
+      <w:bookmarkStart w:id="7" w:name="_Toc59095450"/>
+      <w:bookmarkStart w:id="8" w:name="_Toc86151502"/>
       <w:r>
         <w:lastRenderedPageBreak/>
         <w:t>Список использованн</w:t>
@@ -6450,8 +6428,8 @@
       <w:r>
         <w:t>источников</w:t>
       </w:r>
-      <w:bookmarkEnd w:id="6"/>
       <w:bookmarkEnd w:id="7"/>
+      <w:bookmarkEnd w:id="8"/>
     </w:p>
     <w:p>
       <w:pPr>
@@ -6463,746 +6441,428 @@
     </w:p>
     <w:p>
       <w:pPr>
+        <w:pStyle w:val="a4"/>
+        <w:numPr>
+          <w:ilvl w:val="0"/>
+          <w:numId w:val="18"/>
+        </w:numPr>
+        <w:ind w:left="0" w:firstLine="709"/>
+      </w:pPr>
+      <w:r>
+        <w:t>Галушкин</w:t>
+      </w:r>
+      <w:r>
+        <w:t>,</w:t>
+      </w:r>
+      <w:bookmarkStart w:id="9" w:name="_GoBack"/>
+      <w:bookmarkEnd w:id="9"/>
+      <w:r>
+        <w:t xml:space="preserve"> А.И. Синтез многослойных систем распознавания образов. — М.: «Энергия», 1974.</w:t>
+      </w:r>
+      <w:r>
+        <w:t xml:space="preserve"> – 694с.</w:t>
+      </w:r>
+    </w:p>
+    <w:p>
+      <w:pPr>
+        <w:pStyle w:val="a4"/>
+        <w:numPr>
+          <w:ilvl w:val="0"/>
+          <w:numId w:val="18"/>
+        </w:numPr>
+        <w:ind w:left="0" w:firstLine="709"/>
+        <w:rPr>
+          <w:lang w:eastAsia="ru-RU"/>
+        </w:rPr>
+      </w:pPr>
+      <w:r>
         <w:rPr>
           <w:lang w:val="en-US" w:eastAsia="ru-RU"/>
-          <w:rPrChange w:id="8" w:author="Юлия Подгорнова" w:date="2020-12-17T00:06:00Z">
-            <w:rPr>
-              <w:lang w:eastAsia="ru-RU"/>
-            </w:rPr>
-          </w:rPrChange>
-        </w:rPr>
-      </w:pPr>
-      <w:r>
-        <w:rPr>
-          <w:lang w:eastAsia="ru-RU"/>
-        </w:rPr>
-        <w:t>1.</w:t>
-      </w:r>
-      <w:r>
-        <w:rPr>
-          <w:lang w:eastAsia="ru-RU"/>
+        </w:rPr>
+        <w:t xml:space="preserve">Dropout: A Simple Way to Prevent Neural Networks from Overfitting </w:t>
+      </w:r>
+      <w:r>
+        <w:rPr>
+          <w:lang w:val="en-US" w:eastAsia="ru-RU"/>
+        </w:rPr>
+        <w:t>[</w:t>
+      </w:r>
+      <w:r>
+        <w:rPr>
+          <w:lang w:eastAsia="ru-RU"/>
+        </w:rPr>
+        <w:t>электронный</w:t>
+      </w:r>
+      <w:r>
+        <w:rPr>
+          <w:lang w:val="en-US" w:eastAsia="ru-RU"/>
         </w:rPr>
         <w:t xml:space="preserve"> </w:t>
       </w:r>
-      <w:proofErr w:type="spellStart"/>
-      <w:r>
-        <w:rPr>
-          <w:lang w:val="en-US"/>
-        </w:rPr>
-        <w:t>Simina</w:t>
-      </w:r>
-      <w:proofErr w:type="spellEnd"/>
-      <w:r>
+      <w:r>
+        <w:rPr>
+          <w:lang w:eastAsia="ru-RU"/>
+        </w:rPr>
+        <w:t>ресурс</w:t>
+      </w:r>
+      <w:r>
+        <w:rPr>
+          <w:lang w:val="en-US" w:eastAsia="ru-RU"/>
+        </w:rPr>
+        <w:t>]</w:t>
+      </w:r>
+      <w:r>
+        <w:rPr>
+          <w:lang w:val="en-US" w:eastAsia="ru-RU"/>
+        </w:rPr>
+        <w:t xml:space="preserve">. </w:t>
+      </w:r>
+      <w:r>
+        <w:rPr>
+          <w:lang w:eastAsia="ru-RU"/>
+        </w:rPr>
+        <w:t>Режим</w:t>
+      </w:r>
+      <w:r>
+        <w:rPr>
+          <w:lang w:eastAsia="ru-RU"/>
+        </w:rPr>
         <w:t xml:space="preserve"> </w:t>
       </w:r>
-      <w:proofErr w:type="spellStart"/>
-      <w:r>
-        <w:rPr>
-          <w:lang w:val="en-US"/>
-        </w:rPr>
-        <w:t>Vasilache</w:t>
-      </w:r>
-      <w:proofErr w:type="spellEnd"/>
-      <w:r>
+      <w:r>
+        <w:rPr>
+          <w:lang w:eastAsia="ru-RU"/>
+        </w:rPr>
+        <w:t>доступа</w:t>
+      </w:r>
+      <w:r>
+        <w:rPr>
+          <w:lang w:eastAsia="ru-RU"/>
+        </w:rPr>
+        <w:t>:</w:t>
+      </w:r>
+      <w:r>
+        <w:rPr>
+          <w:lang w:eastAsia="ru-RU"/>
+        </w:rPr>
+        <w:t xml:space="preserve"> </w:t>
+      </w:r>
+      <w:r>
+        <w:rPr>
+          <w:lang w:eastAsia="ru-RU"/>
+        </w:rPr>
+        <w:t xml:space="preserve">https://jmlr.org/papers/v15/srivastava14a.html </w:t>
+      </w:r>
+      <w:r>
+        <w:rPr>
+          <w:lang w:eastAsia="ru-RU"/>
+        </w:rPr>
+        <w:t>(дата</w:t>
+      </w:r>
+      <w:r>
+        <w:rPr>
+          <w:lang w:eastAsia="ru-RU"/>
+        </w:rPr>
+        <w:t xml:space="preserve"> </w:t>
+      </w:r>
+      <w:r>
+        <w:rPr>
+          <w:lang w:eastAsia="ru-RU"/>
+        </w:rPr>
+        <w:t>обращения</w:t>
+      </w:r>
+      <w:r>
+        <w:rPr>
+          <w:lang w:eastAsia="ru-RU"/>
+        </w:rPr>
+        <w:t xml:space="preserve">: </w:t>
+      </w:r>
+      <w:r>
+        <w:rPr>
+          <w:lang w:eastAsia="ru-RU"/>
+        </w:rPr>
+        <w:t>3</w:t>
+      </w:r>
+      <w:r>
+        <w:rPr>
+          <w:lang w:eastAsia="ru-RU"/>
+        </w:rPr>
+        <w:t>.10.</w:t>
+      </w:r>
+      <w:r>
+        <w:rPr>
+          <w:lang w:eastAsia="ru-RU"/>
+        </w:rPr>
+        <w:t>20</w:t>
+      </w:r>
+      <w:r>
+        <w:rPr>
+          <w:lang w:eastAsia="ru-RU"/>
+        </w:rPr>
+        <w:t>21)</w:t>
+      </w:r>
+      <w:r>
+        <w:rPr>
+          <w:lang w:eastAsia="ru-RU"/>
+        </w:rPr>
+        <w:t>.</w:t>
+      </w:r>
+    </w:p>
+    <w:p>
+      <w:pPr>
+        <w:rPr>
+          <w:lang w:val="en-US" w:eastAsia="ru-RU"/>
+        </w:rPr>
+      </w:pPr>
+      <w:r>
+        <w:rPr>
+          <w:lang w:val="en-US" w:eastAsia="ru-RU"/>
+        </w:rPr>
+        <w:t>3</w:t>
+      </w:r>
+      <w:r>
+        <w:rPr>
+          <w:lang w:val="en-US" w:eastAsia="ru-RU"/>
+        </w:rPr>
+        <w:t xml:space="preserve">. </w:t>
+      </w:r>
+      <w:proofErr w:type="spellStart"/>
+      <w:r>
+        <w:rPr>
+          <w:lang w:val="en-US" w:eastAsia="ru-RU"/>
+        </w:rPr>
+        <w:t>Romanuke</w:t>
+      </w:r>
+      <w:proofErr w:type="spellEnd"/>
+      <w:r>
+        <w:rPr>
+          <w:lang w:val="en-US" w:eastAsia="ru-RU"/>
+        </w:rPr>
+        <w:t xml:space="preserve">, Vadim. Appropriate number and allocation of </w:t>
+      </w:r>
+      <w:proofErr w:type="spellStart"/>
+      <w:r>
+        <w:rPr>
+          <w:lang w:val="en-US" w:eastAsia="ru-RU"/>
+        </w:rPr>
+        <w:t>ReLUs</w:t>
+      </w:r>
+      <w:proofErr w:type="spellEnd"/>
+      <w:r>
+        <w:rPr>
+          <w:lang w:val="en-US" w:eastAsia="ru-RU"/>
+        </w:rPr>
+        <w:t xml:space="preserve"> in convolutional neural network (</w:t>
+      </w:r>
+      <w:proofErr w:type="spellStart"/>
+      <w:r>
+        <w:rPr>
+          <w:lang w:val="en-US" w:eastAsia="ru-RU"/>
+        </w:rPr>
+        <w:t>англ</w:t>
+      </w:r>
+      <w:proofErr w:type="spellEnd"/>
+      <w:r>
+        <w:rPr>
+          <w:lang w:val="en-US" w:eastAsia="ru-RU"/>
+        </w:rPr>
+        <w:t>.) // Research Bulletin of NTUU “Kyiv Polytechnic Institute”: journal</w:t>
+      </w:r>
+      <w:r>
+        <w:rPr>
+          <w:lang w:val="en-US" w:eastAsia="ru-RU"/>
+        </w:rPr>
         <w:t xml:space="preserve">, </w:t>
       </w:r>
       <w:r>
         <w:rPr>
-          <w:lang w:val="en-US"/>
-        </w:rPr>
-        <w:t>Kevin</w:t>
-      </w:r>
-      <w:r>
+          <w:lang w:val="en-US" w:eastAsia="ru-RU"/>
+        </w:rPr>
+        <w:t>2017.</w:t>
+      </w:r>
+    </w:p>
+    <w:p>
+      <w:pPr>
+        <w:rPr>
+          <w:lang w:eastAsia="ru-RU"/>
+        </w:rPr>
+      </w:pPr>
+      <w:r>
+        <w:rPr>
+          <w:lang w:eastAsia="ru-RU"/>
+        </w:rPr>
+        <w:t>4</w:t>
+      </w:r>
+      <w:r>
+        <w:rPr>
+          <w:lang w:eastAsia="ru-RU"/>
+        </w:rPr>
+        <w:t xml:space="preserve">. </w:t>
+      </w:r>
+      <w:r>
+        <w:rPr>
+          <w:lang w:eastAsia="ru-RU"/>
+        </w:rPr>
+        <w:t xml:space="preserve">Документация </w:t>
+      </w:r>
+      <w:r>
+        <w:rPr>
+          <w:lang w:val="en-US" w:eastAsia="ru-RU"/>
+        </w:rPr>
+        <w:t>TensorFlow</w:t>
+      </w:r>
+      <w:r>
+        <w:rPr>
+          <w:lang w:eastAsia="ru-RU"/>
+        </w:rPr>
         <w:t xml:space="preserve"> </w:t>
       </w:r>
       <w:r>
         <w:rPr>
-          <w:lang w:val="en-US"/>
-        </w:rPr>
-        <w:t>Ward</w:t>
-      </w:r>
-      <w:r>
-        <w:t xml:space="preserve">, </w:t>
-      </w:r>
-      <w:r>
-        <w:rPr>
-          <w:lang w:val="en-US"/>
-        </w:rPr>
-        <w:t>Charles</w:t>
-      </w:r>
-      <w:r>
+          <w:lang w:val="en-US" w:eastAsia="ru-RU"/>
+        </w:rPr>
+        <w:t>Python</w:t>
+      </w:r>
+      <w:r>
+        <w:rPr>
+          <w:lang w:eastAsia="ru-RU"/>
+        </w:rPr>
         <w:t xml:space="preserve"> </w:t>
       </w:r>
       <w:r>
         <w:rPr>
-          <w:lang w:val="en-US"/>
-        </w:rPr>
-        <w:t>Cockrell</w:t>
-      </w:r>
-      <w:r>
-        <w:t xml:space="preserve">, </w:t>
-      </w:r>
-      <w:r>
-        <w:rPr>
-          <w:lang w:val="en-US"/>
-        </w:rPr>
-        <w:t>Jonathan</w:t>
-      </w:r>
-      <w:r>
+          <w:lang w:eastAsia="ru-RU"/>
+        </w:rPr>
+        <w:t>[</w:t>
+      </w:r>
+      <w:r>
+        <w:rPr>
+          <w:lang w:eastAsia="ru-RU"/>
+        </w:rPr>
+        <w:t>электронный</w:t>
+      </w:r>
+      <w:r>
+        <w:rPr>
+          <w:lang w:eastAsia="ru-RU"/>
+        </w:rPr>
         <w:t xml:space="preserve"> </w:t>
       </w:r>
       <w:r>
         <w:rPr>
-          <w:lang w:val="en-US"/>
-        </w:rPr>
-        <w:t>Ha</w:t>
-      </w:r>
-      <w:r>
-        <w:t xml:space="preserve">, </w:t>
-      </w:r>
-      <w:proofErr w:type="spellStart"/>
-      <w:r>
-        <w:rPr>
-          <w:lang w:val="en-US"/>
-        </w:rPr>
-        <w:t>Kayvan</w:t>
-      </w:r>
-      <w:proofErr w:type="spellEnd"/>
-      <w:r>
+          <w:lang w:eastAsia="ru-RU"/>
+        </w:rPr>
+        <w:t>ресурс</w:t>
+      </w:r>
+      <w:r>
+        <w:rPr>
+          <w:lang w:eastAsia="ru-RU"/>
+        </w:rPr>
+        <w:t xml:space="preserve">]. </w:t>
+      </w:r>
+      <w:r>
+        <w:rPr>
+          <w:lang w:eastAsia="ru-RU"/>
+        </w:rPr>
+        <w:t>Режим</w:t>
+      </w:r>
+      <w:r>
+        <w:rPr>
+          <w:lang w:eastAsia="ru-RU"/>
+        </w:rPr>
         <w:t xml:space="preserve"> </w:t>
       </w:r>
-      <w:proofErr w:type="spellStart"/>
-      <w:r>
-        <w:rPr>
-          <w:lang w:val="en-US"/>
-        </w:rPr>
-        <w:t>Najarian</w:t>
-      </w:r>
-      <w:proofErr w:type="spellEnd"/>
-      <w:r>
-        <w:t xml:space="preserve">. </w:t>
-      </w:r>
-      <w:r>
-        <w:rPr>
-          <w:lang w:val="en-US"/>
-        </w:rPr>
-        <w:t>Unified wavelet and gaussian filtering for segmentation of</w:t>
-      </w:r>
-      <w:r>
-        <w:rPr>
-          <w:lang w:val="en-US"/>
+      <w:r>
+        <w:rPr>
+          <w:lang w:eastAsia="ru-RU"/>
+        </w:rPr>
+        <w:t>доступа</w:t>
+      </w:r>
+      <w:r>
+        <w:rPr>
+          <w:lang w:eastAsia="ru-RU"/>
+        </w:rPr>
+        <w:t>:</w:t>
+      </w:r>
+      <w:r>
+        <w:rPr>
+          <w:lang w:eastAsia="ru-RU"/>
         </w:rPr>
         <w:t xml:space="preserve"> </w:t>
       </w:r>
       <w:r>
-        <w:rPr>
-          <w:lang w:val="en-US"/>
-        </w:rPr>
-        <w:t>CT images; application in segmentation of bone in pelvic CT images</w:t>
-      </w:r>
-      <w:r>
-        <w:rPr>
-          <w:lang w:val="en-US"/>
-        </w:rPr>
-        <w:t xml:space="preserve"> //</w:t>
-      </w:r>
-      <w:r>
-        <w:rPr>
-          <w:lang w:val="en-US"/>
-        </w:rPr>
-        <w:t xml:space="preserve"> BMC Medical Informatics and Decision Making.</w:t>
-      </w:r>
-      <w:r>
-        <w:rPr>
-          <w:lang w:val="en-US"/>
+        <w:t>https://www.tensorflow.org/api_docs/python/tf/all_symbols</w:t>
+      </w:r>
+      <w:r>
+        <w:rPr>
+          <w:lang w:eastAsia="ru-RU"/>
         </w:rPr>
         <w:t xml:space="preserve"> </w:t>
       </w:r>
       <w:r>
         <w:rPr>
-          <w:lang w:val="en-US"/>
-        </w:rPr>
-        <w:t>2009</w:t>
-      </w:r>
-      <w:r>
-        <w:rPr>
-          <w:lang w:val="en-US"/>
+          <w:lang w:eastAsia="ru-RU"/>
+        </w:rPr>
+        <w:t>(</w:t>
+      </w:r>
+      <w:r>
+        <w:rPr>
+          <w:lang w:eastAsia="ru-RU"/>
+        </w:rPr>
+        <w:t>дата</w:t>
+      </w:r>
+      <w:r>
+        <w:rPr>
+          <w:lang w:eastAsia="ru-RU"/>
+        </w:rPr>
+        <w:t xml:space="preserve"> </w:t>
+      </w:r>
+      <w:r>
+        <w:rPr>
+          <w:lang w:eastAsia="ru-RU"/>
+        </w:rPr>
+        <w:t>обращения</w:t>
+      </w:r>
+      <w:r>
+        <w:rPr>
+          <w:lang w:eastAsia="ru-RU"/>
+        </w:rPr>
+        <w:t xml:space="preserve">: </w:t>
+      </w:r>
+      <w:r>
+        <w:rPr>
+          <w:lang w:eastAsia="ru-RU"/>
+        </w:rPr>
+        <w:t>4</w:t>
+      </w:r>
+      <w:r>
+        <w:rPr>
+          <w:lang w:eastAsia="ru-RU"/>
         </w:rPr>
         <w:t>.</w:t>
       </w:r>
       <w:r>
         <w:rPr>
-          <w:lang w:val="en-US"/>
-        </w:rPr>
-        <w:t xml:space="preserve"> </w:t>
-      </w:r>
-      <w:r>
-        <w:rPr>
-          <w:lang w:val="en-US"/>
-        </w:rPr>
-        <w:t>8</w:t>
-      </w:r>
-      <w:r>
-        <w:rPr>
-          <w:lang w:val="en-US"/>
-        </w:rPr>
-        <w:t xml:space="preserve"> </w:t>
-      </w:r>
-      <w:r>
-        <w:t>с</w:t>
-      </w:r>
-      <w:r>
-        <w:rPr>
-          <w:lang w:val="en-US"/>
-        </w:rPr>
-        <w:t xml:space="preserve">. </w:t>
-      </w:r>
-      <w:r>
-        <w:rPr>
-          <w:lang w:val="en-US"/>
-        </w:rPr>
-        <w:t>DOI</w:t>
-      </w:r>
-      <w:r>
-        <w:rPr>
-          <w:lang w:val="en-US"/>
-        </w:rPr>
-        <w:t>:10.1186/1472-6947-9-S1-S8</w:t>
-      </w:r>
-      <w:r>
-        <w:rPr>
-          <w:lang w:val="en-US"/>
-          <w:rPrChange w:id="9" w:author="Юлия Подгорнова" w:date="2020-12-17T00:06:00Z">
-            <w:rPr/>
-          </w:rPrChange>
-        </w:rPr>
-        <w:t>.</w:t>
-      </w:r>
-    </w:p>
-    <w:p>
-      <w:pPr>
-        <w:rPr>
-          <w:lang w:eastAsia="ru-RU"/>
-        </w:rPr>
-      </w:pPr>
-      <w:r>
-        <w:rPr>
-          <w:lang w:val="en-US" w:eastAsia="ru-RU"/>
-        </w:rPr>
-        <w:t xml:space="preserve">2. Feature Detection and Description </w:t>
-      </w:r>
-      <w:r>
-        <w:rPr>
-          <w:lang w:val="en-US" w:eastAsia="ru-RU"/>
-        </w:rPr>
-        <w:t>[</w:t>
-      </w:r>
-      <w:r>
-        <w:rPr>
-          <w:lang w:eastAsia="ru-RU"/>
-        </w:rPr>
-        <w:t>электронный</w:t>
-      </w:r>
-      <w:r>
-        <w:rPr>
-          <w:lang w:val="en-US" w:eastAsia="ru-RU"/>
-        </w:rPr>
-        <w:t xml:space="preserve"> </w:t>
-      </w:r>
-      <w:r>
-        <w:rPr>
-          <w:lang w:eastAsia="ru-RU"/>
-        </w:rPr>
-        <w:t>ресурс</w:t>
-      </w:r>
-      <w:r>
-        <w:rPr>
-          <w:lang w:val="en-US" w:eastAsia="ru-RU"/>
-        </w:rPr>
-        <w:t>]</w:t>
-      </w:r>
-      <w:r>
-        <w:rPr>
-          <w:lang w:val="en-US" w:eastAsia="ru-RU"/>
-        </w:rPr>
-        <w:t xml:space="preserve">. </w:t>
-      </w:r>
-      <w:r>
-        <w:rPr>
-          <w:lang w:eastAsia="ru-RU"/>
-        </w:rPr>
-        <w:t>Режим</w:t>
-      </w:r>
-      <w:r>
-        <w:rPr>
-          <w:lang w:eastAsia="ru-RU"/>
-        </w:rPr>
-        <w:t xml:space="preserve"> </w:t>
-      </w:r>
-      <w:r>
-        <w:rPr>
-          <w:lang w:eastAsia="ru-RU"/>
-        </w:rPr>
-        <w:t>доступа</w:t>
-      </w:r>
-      <w:r>
-        <w:rPr>
-          <w:lang w:eastAsia="ru-RU"/>
-        </w:rPr>
-        <w:t>:</w:t>
-      </w:r>
-      <w:r>
-        <w:rPr>
-          <w:lang w:eastAsia="ru-RU"/>
-        </w:rPr>
-        <w:t xml:space="preserve"> </w:t>
-      </w:r>
-      <w:del w:id="10" w:author="Юлия Подгорнова" w:date="2020-12-17T00:15:00Z">
-        <w:r>
-          <w:fldChar w:fldCharType="begin"/>
-        </w:r>
-        <w:r>
-          <w:delInstrText xml:space="preserve"> HYPERLINK "https://opencv-python-tutroals.readthedocs.io/en/latest/py_tutorials/py%20_feature2d/py_table_of_contents_feature2d/py_table_of_contents_feature2d.html" \l "py-table-of-content-feature2d" </w:delInstrText>
-        </w:r>
-        <w:r>
-          <w:fldChar w:fldCharType="separate"/>
-        </w:r>
-        <w:r>
-          <w:rPr>
-            <w:rPrChange w:id="11" w:author="Юлия Подгорнова" w:date="2020-12-17T00:15:00Z">
-              <w:rPr>
-                <w:rStyle w:val="ac"/>
-                <w:lang w:val="en-US" w:eastAsia="ru-RU"/>
-              </w:rPr>
-            </w:rPrChange>
-          </w:rPr>
-          <w:delText>https</w:delText>
-        </w:r>
-        <w:r>
-          <w:rPr>
-            <w:rPrChange w:id="12" w:author="Юлия Подгорнова" w:date="2020-12-17T00:15:00Z">
-              <w:rPr>
-                <w:rStyle w:val="ac"/>
-                <w:lang w:eastAsia="ru-RU"/>
-              </w:rPr>
-            </w:rPrChange>
-          </w:rPr>
-          <w:delText>://</w:delText>
-        </w:r>
-        <w:r>
-          <w:rPr>
-            <w:rPrChange w:id="13" w:author="Юлия Подгорнова" w:date="2020-12-17T00:15:00Z">
-              <w:rPr>
-                <w:rStyle w:val="ac"/>
-                <w:lang w:val="en-US" w:eastAsia="ru-RU"/>
-              </w:rPr>
-            </w:rPrChange>
-          </w:rPr>
-          <w:delText>opencv</w:delText>
-        </w:r>
-        <w:r>
-          <w:rPr>
-            <w:rPrChange w:id="14" w:author="Юлия Подгорнова" w:date="2020-12-17T00:15:00Z">
-              <w:rPr>
-                <w:rStyle w:val="ac"/>
-                <w:lang w:eastAsia="ru-RU"/>
-              </w:rPr>
-            </w:rPrChange>
-          </w:rPr>
-          <w:delText>-</w:delText>
-        </w:r>
-        <w:r>
-          <w:rPr>
-            <w:rPrChange w:id="15" w:author="Юлия Подгорнова" w:date="2020-12-17T00:15:00Z">
-              <w:rPr>
-                <w:rStyle w:val="ac"/>
-                <w:lang w:val="en-US" w:eastAsia="ru-RU"/>
-              </w:rPr>
-            </w:rPrChange>
-          </w:rPr>
-          <w:delText>python</w:delText>
-        </w:r>
-        <w:r>
-          <w:rPr>
-            <w:rPrChange w:id="16" w:author="Юлия Подгорнова" w:date="2020-12-17T00:15:00Z">
-              <w:rPr>
-                <w:rStyle w:val="ac"/>
-                <w:lang w:eastAsia="ru-RU"/>
-              </w:rPr>
-            </w:rPrChange>
-          </w:rPr>
-          <w:delText>-</w:delText>
-        </w:r>
-        <w:r>
-          <w:rPr>
-            <w:rPrChange w:id="17" w:author="Юлия Подгорнова" w:date="2020-12-17T00:15:00Z">
-              <w:rPr>
-                <w:rStyle w:val="ac"/>
-                <w:lang w:val="en-US" w:eastAsia="ru-RU"/>
-              </w:rPr>
-            </w:rPrChange>
-          </w:rPr>
-          <w:delText>tutroals</w:delText>
-        </w:r>
-        <w:r>
-          <w:rPr>
-            <w:rPrChange w:id="18" w:author="Юлия Подгорнова" w:date="2020-12-17T00:15:00Z">
-              <w:rPr>
-                <w:rStyle w:val="ac"/>
-                <w:lang w:eastAsia="ru-RU"/>
-              </w:rPr>
-            </w:rPrChange>
-          </w:rPr>
-          <w:delText>.</w:delText>
-        </w:r>
-        <w:r>
-          <w:rPr>
-            <w:rPrChange w:id="19" w:author="Юлия Подгорнова" w:date="2020-12-17T00:15:00Z">
-              <w:rPr>
-                <w:rStyle w:val="ac"/>
-                <w:lang w:val="en-US" w:eastAsia="ru-RU"/>
-              </w:rPr>
-            </w:rPrChange>
-          </w:rPr>
-          <w:delText>readthedocs</w:delText>
-        </w:r>
-        <w:r>
-          <w:rPr>
-            <w:rPrChange w:id="20" w:author="Юлия Подгорнова" w:date="2020-12-17T00:15:00Z">
-              <w:rPr>
-                <w:rStyle w:val="ac"/>
-                <w:lang w:eastAsia="ru-RU"/>
-              </w:rPr>
-            </w:rPrChange>
-          </w:rPr>
-          <w:delText>.</w:delText>
-        </w:r>
-        <w:r>
-          <w:rPr>
-            <w:rPrChange w:id="21" w:author="Юлия Подгорнова" w:date="2020-12-17T00:15:00Z">
-              <w:rPr>
-                <w:rStyle w:val="ac"/>
-                <w:lang w:val="en-US" w:eastAsia="ru-RU"/>
-              </w:rPr>
-            </w:rPrChange>
-          </w:rPr>
-          <w:delText>io</w:delText>
-        </w:r>
-        <w:r>
-          <w:rPr>
-            <w:rStyle w:val="ac"/>
-            <w:lang w:val="en-US" w:eastAsia="ru-RU"/>
-          </w:rPr>
-          <w:fldChar w:fldCharType="end"/>
-        </w:r>
-      </w:del>
-      <w:ins w:id="22" w:author="Юлия Подгорнова" w:date="2020-12-17T00:15:00Z">
-        <w:r>
-          <w:rPr>
-            <w:rPrChange w:id="23" w:author="Юлия Подгорнова" w:date="2020-12-17T00:15:00Z">
-              <w:rPr>
-                <w:rStyle w:val="ac"/>
-                <w:lang w:val="en-US" w:eastAsia="ru-RU"/>
-              </w:rPr>
-            </w:rPrChange>
-          </w:rPr>
-          <w:t>https</w:t>
-        </w:r>
-        <w:r>
-          <w:rPr>
-            <w:rPrChange w:id="24" w:author="Юлия Подгорнова" w:date="2020-12-17T00:15:00Z">
-              <w:rPr>
-                <w:rStyle w:val="ac"/>
-                <w:lang w:eastAsia="ru-RU"/>
-              </w:rPr>
-            </w:rPrChange>
-          </w:rPr>
-          <w:t>://</w:t>
-        </w:r>
-        <w:r>
-          <w:rPr>
-            <w:rPrChange w:id="25" w:author="Юлия Подгорнова" w:date="2020-12-17T00:15:00Z">
-              <w:rPr>
-                <w:rStyle w:val="ac"/>
-                <w:lang w:val="en-US" w:eastAsia="ru-RU"/>
-              </w:rPr>
-            </w:rPrChange>
-          </w:rPr>
-          <w:t>opencv</w:t>
-        </w:r>
-        <w:r>
-          <w:rPr>
-            <w:rPrChange w:id="26" w:author="Юлия Подгорнова" w:date="2020-12-17T00:15:00Z">
-              <w:rPr>
-                <w:rStyle w:val="ac"/>
-                <w:lang w:eastAsia="ru-RU"/>
-              </w:rPr>
-            </w:rPrChange>
-          </w:rPr>
-          <w:t>-</w:t>
-        </w:r>
-        <w:r>
-          <w:rPr>
-            <w:rPrChange w:id="27" w:author="Юлия Подгорнова" w:date="2020-12-17T00:15:00Z">
-              <w:rPr>
-                <w:rStyle w:val="ac"/>
-                <w:lang w:val="en-US" w:eastAsia="ru-RU"/>
-              </w:rPr>
-            </w:rPrChange>
-          </w:rPr>
-          <w:t>python</w:t>
-        </w:r>
-        <w:r>
-          <w:rPr>
-            <w:rPrChange w:id="28" w:author="Юлия Подгорнова" w:date="2020-12-17T00:15:00Z">
-              <w:rPr>
-                <w:rStyle w:val="ac"/>
-                <w:lang w:eastAsia="ru-RU"/>
-              </w:rPr>
-            </w:rPrChange>
-          </w:rPr>
-          <w:t>-</w:t>
-        </w:r>
-        <w:r>
-          <w:rPr>
-            <w:rPrChange w:id="29" w:author="Юлия Подгорнова" w:date="2020-12-17T00:15:00Z">
-              <w:rPr>
-                <w:rStyle w:val="ac"/>
-                <w:lang w:val="en-US" w:eastAsia="ru-RU"/>
-              </w:rPr>
-            </w:rPrChange>
-          </w:rPr>
-          <w:t>tutroals</w:t>
-        </w:r>
-        <w:r>
-          <w:rPr>
-            <w:rPrChange w:id="30" w:author="Юлия Подгорнова" w:date="2020-12-17T00:15:00Z">
-              <w:rPr>
-                <w:rStyle w:val="ac"/>
-                <w:lang w:eastAsia="ru-RU"/>
-              </w:rPr>
-            </w:rPrChange>
-          </w:rPr>
-          <w:t>.</w:t>
-        </w:r>
-        <w:r>
-          <w:rPr>
-            <w:rPrChange w:id="31" w:author="Юлия Подгорнова" w:date="2020-12-17T00:15:00Z">
-              <w:rPr>
-                <w:rStyle w:val="ac"/>
-                <w:lang w:val="en-US" w:eastAsia="ru-RU"/>
-              </w:rPr>
-            </w:rPrChange>
-          </w:rPr>
-          <w:t>readthedocs</w:t>
-        </w:r>
-        <w:r>
-          <w:rPr>
-            <w:rPrChange w:id="32" w:author="Юлия Подгорнова" w:date="2020-12-17T00:15:00Z">
-              <w:rPr>
-                <w:rStyle w:val="ac"/>
-                <w:lang w:eastAsia="ru-RU"/>
-              </w:rPr>
-            </w:rPrChange>
-          </w:rPr>
-          <w:t>.</w:t>
-        </w:r>
-        <w:r>
-          <w:rPr>
-            <w:rPrChange w:id="33" w:author="Юлия Подгорнова" w:date="2020-12-17T00:15:00Z">
-              <w:rPr>
-                <w:rStyle w:val="ac"/>
-                <w:lang w:val="en-US" w:eastAsia="ru-RU"/>
-              </w:rPr>
-            </w:rPrChange>
-          </w:rPr>
-          <w:t>io</w:t>
-        </w:r>
-      </w:ins>
-      <w:r>
-        <w:rPr>
-          <w:lang w:eastAsia="ru-RU"/>
-        </w:rPr>
-        <w:t xml:space="preserve"> (</w:t>
-      </w:r>
-      <w:r>
-        <w:rPr>
-          <w:lang w:eastAsia="ru-RU"/>
-        </w:rPr>
-        <w:t>дата</w:t>
-      </w:r>
-      <w:r>
-        <w:rPr>
-          <w:lang w:eastAsia="ru-RU"/>
-        </w:rPr>
-        <w:t xml:space="preserve"> </w:t>
-      </w:r>
-      <w:r>
-        <w:rPr>
-          <w:lang w:eastAsia="ru-RU"/>
-        </w:rPr>
-        <w:t>обращения</w:t>
-      </w:r>
-      <w:r>
-        <w:rPr>
-          <w:lang w:eastAsia="ru-RU"/>
-        </w:rPr>
-        <w:t>: 16.12.20).</w:t>
-      </w:r>
-    </w:p>
-    <w:p>
-      <w:pPr>
-        <w:rPr>
-          <w:lang w:eastAsia="ru-RU"/>
-        </w:rPr>
-      </w:pPr>
-      <w:r>
-        <w:rPr>
-          <w:lang w:eastAsia="ru-RU"/>
-        </w:rPr>
-        <w:t xml:space="preserve">3. </w:t>
-      </w:r>
-      <w:r>
-        <w:rPr>
-          <w:lang w:eastAsia="ru-RU"/>
-        </w:rPr>
-        <w:t xml:space="preserve">Сегментация изображения с </w:t>
-      </w:r>
-      <w:proofErr w:type="spellStart"/>
-      <w:r>
-        <w:rPr>
-          <w:lang w:eastAsia="ru-RU"/>
-        </w:rPr>
-        <w:t>OpenCV</w:t>
-      </w:r>
-      <w:proofErr w:type="spellEnd"/>
-      <w:r>
-        <w:rPr>
-          <w:lang w:eastAsia="ru-RU"/>
-        </w:rPr>
-        <w:t xml:space="preserve"> и </w:t>
-      </w:r>
-      <w:proofErr w:type="spellStart"/>
-      <w:r>
-        <w:rPr>
-          <w:lang w:eastAsia="ru-RU"/>
-        </w:rPr>
-        <w:t>Python</w:t>
-      </w:r>
-      <w:proofErr w:type="spellEnd"/>
-      <w:r>
-        <w:rPr>
-          <w:lang w:eastAsia="ru-RU"/>
-        </w:rPr>
-        <w:t xml:space="preserve"> </w:t>
-      </w:r>
-      <w:r>
-        <w:rPr>
-          <w:lang w:eastAsia="ru-RU"/>
-        </w:rPr>
-        <w:t>[</w:t>
-      </w:r>
-      <w:r>
-        <w:rPr>
-          <w:lang w:eastAsia="ru-RU"/>
-        </w:rPr>
-        <w:t>электронный</w:t>
-      </w:r>
-      <w:r>
-        <w:rPr>
-          <w:lang w:eastAsia="ru-RU"/>
-        </w:rPr>
-        <w:t xml:space="preserve"> </w:t>
-      </w:r>
-      <w:r>
-        <w:rPr>
-          <w:lang w:eastAsia="ru-RU"/>
-        </w:rPr>
-        <w:t>ресурс</w:t>
-      </w:r>
-      <w:r>
-        <w:rPr>
-          <w:lang w:eastAsia="ru-RU"/>
-        </w:rPr>
-        <w:t xml:space="preserve">]. </w:t>
-      </w:r>
-      <w:r>
-        <w:rPr>
-          <w:lang w:eastAsia="ru-RU"/>
-        </w:rPr>
-        <w:t>Режим</w:t>
-      </w:r>
-      <w:r>
-        <w:rPr>
-          <w:lang w:eastAsia="ru-RU"/>
-        </w:rPr>
-        <w:t xml:space="preserve"> </w:t>
-      </w:r>
-      <w:r>
-        <w:rPr>
-          <w:lang w:eastAsia="ru-RU"/>
-        </w:rPr>
-        <w:t>доступа</w:t>
-      </w:r>
-      <w:r>
-        <w:rPr>
-          <w:lang w:eastAsia="ru-RU"/>
-        </w:rPr>
-        <w:t>:</w:t>
-      </w:r>
-      <w:r>
-        <w:rPr>
-          <w:lang w:eastAsia="ru-RU"/>
-        </w:rPr>
-        <w:t xml:space="preserve"> </w:t>
-      </w:r>
-      <w:r>
-        <w:rPr>
-          <w:rPrChange w:id="34" w:author="Юлия Подгорнова" w:date="2020-12-17T00:16:00Z">
-            <w:rPr>
-              <w:color w:val="0000FF"/>
-              <w:u w:val="single"/>
-              <w:lang w:eastAsia="ru-RU"/>
-            </w:rPr>
-          </w:rPrChange>
-        </w:rPr>
-        <w:t>https://pythonru.com/biblioteki/segmentacija-izobrazhenija-s-opencv-i-python.html</w:t>
-      </w:r>
-      <w:r>
-        <w:rPr>
-          <w:lang w:eastAsia="ru-RU"/>
-        </w:rPr>
-        <w:t xml:space="preserve"> </w:t>
-      </w:r>
-      <w:r>
-        <w:rPr>
-          <w:lang w:eastAsia="ru-RU"/>
-        </w:rPr>
-        <w:t>(</w:t>
-      </w:r>
-      <w:r>
-        <w:rPr>
-          <w:lang w:eastAsia="ru-RU"/>
-        </w:rPr>
-        <w:t>дата</w:t>
-      </w:r>
-      <w:r>
-        <w:rPr>
-          <w:lang w:eastAsia="ru-RU"/>
-        </w:rPr>
-        <w:t xml:space="preserve"> </w:t>
-      </w:r>
-      <w:r>
-        <w:rPr>
-          <w:lang w:eastAsia="ru-RU"/>
-        </w:rPr>
-        <w:t>обращения</w:t>
-      </w:r>
-      <w:r>
-        <w:rPr>
-          <w:lang w:eastAsia="ru-RU"/>
-        </w:rPr>
-        <w:t>: 16.12.20).</w:t>
+          <w:lang w:eastAsia="ru-RU"/>
+        </w:rPr>
+        <w:t>10</w:t>
+      </w:r>
+      <w:r>
+        <w:rPr>
+          <w:lang w:eastAsia="ru-RU"/>
+        </w:rPr>
+        <w:t>.2</w:t>
+      </w:r>
+      <w:r>
+        <w:rPr>
+          <w:lang w:eastAsia="ru-RU"/>
+        </w:rPr>
+        <w:t>1</w:t>
+      </w:r>
+      <w:r>
+        <w:rPr>
+          <w:lang w:eastAsia="ru-RU"/>
+        </w:rPr>
+        <w:t>).</w:t>
       </w:r>
     </w:p>
     <w:p>
@@ -8277,7 +7937,7 @@
                               <w:rPr>
                                 <w:noProof/>
                               </w:rPr>
-                              <w:t>5</w:t>
+                              <w:t>18</w:t>
                             </w:r>
                             <w:r>
                               <w:rPr>
@@ -8345,6 +8005,7 @@
                                 <w:color w:val="000000"/>
                                 <w:sz w:val="27"/>
                                 <w:szCs w:val="27"/>
+                                <w:lang w:val="en-US"/>
                               </w:rPr>
                             </w:pPr>
                             <w:r>
@@ -8354,7 +8015,25 @@
                                 <w:sz w:val="27"/>
                                 <w:szCs w:val="27"/>
                               </w:rPr>
-                              <w:t>МИВУ 09.03.02-00</w:t>
+                              <w:t>МИВУ 09.0</w:t>
+                            </w:r>
+                            <w:r>
+                              <w:rPr>
+                                <w:rFonts w:cs="Times New Roman"/>
+                                <w:color w:val="000000"/>
+                                <w:sz w:val="27"/>
+                                <w:szCs w:val="27"/>
+                              </w:rPr>
+                              <w:t>4</w:t>
+                            </w:r>
+                            <w:r>
+                              <w:rPr>
+                                <w:rFonts w:cs="Times New Roman"/>
+                                <w:color w:val="000000"/>
+                                <w:sz w:val="27"/>
+                                <w:szCs w:val="27"/>
+                              </w:rPr>
+                              <w:t>.02-00</w:t>
                             </w:r>
                             <w:r>
                               <w:rPr>
@@ -8372,7 +8051,17 @@
                                 <w:sz w:val="27"/>
                                 <w:szCs w:val="27"/>
                               </w:rPr>
-                              <w:t>05</w:t>
+                              <w:t>0</w:t>
+                            </w:r>
+                            <w:r>
+                              <w:rPr>
+                                <w:rFonts w:cs="Times New Roman"/>
+                                <w:color w:val="000000"/>
+                                <w:sz w:val="27"/>
+                                <w:szCs w:val="27"/>
+                                <w:lang w:val="en-US"/>
+                              </w:rPr>
+                              <w:t>1</w:t>
                             </w:r>
                           </w:p>
                           <w:p>
@@ -8614,7 +8303,7 @@
                         <w:rPr>
                           <w:noProof/>
                         </w:rPr>
-                        <w:t>5</w:t>
+                        <w:t>18</w:t>
                       </w:r>
                       <w:r>
                         <w:rPr>
@@ -8637,6 +8326,7 @@
                           <w:color w:val="000000"/>
                           <w:sz w:val="27"/>
                           <w:szCs w:val="27"/>
+                          <w:lang w:val="en-US"/>
                         </w:rPr>
                       </w:pPr>
                       <w:r>
@@ -8646,7 +8336,25 @@
                           <w:sz w:val="27"/>
                           <w:szCs w:val="27"/>
                         </w:rPr>
-                        <w:t>МИВУ 09.03.02-00</w:t>
+                        <w:t>МИВУ 09.0</w:t>
+                      </w:r>
+                      <w:r>
+                        <w:rPr>
+                          <w:rFonts w:cs="Times New Roman"/>
+                          <w:color w:val="000000"/>
+                          <w:sz w:val="27"/>
+                          <w:szCs w:val="27"/>
+                        </w:rPr>
+                        <w:t>4</w:t>
+                      </w:r>
+                      <w:r>
+                        <w:rPr>
+                          <w:rFonts w:cs="Times New Roman"/>
+                          <w:color w:val="000000"/>
+                          <w:sz w:val="27"/>
+                          <w:szCs w:val="27"/>
+                        </w:rPr>
+                        <w:t>.02-00</w:t>
                       </w:r>
                       <w:r>
                         <w:rPr>
@@ -8664,7 +8372,17 @@
                           <w:sz w:val="27"/>
                           <w:szCs w:val="27"/>
                         </w:rPr>
-                        <w:t>05</w:t>
+                        <w:t>0</w:t>
+                      </w:r>
+                      <w:r>
+                        <w:rPr>
+                          <w:rFonts w:cs="Times New Roman"/>
+                          <w:color w:val="000000"/>
+                          <w:sz w:val="27"/>
+                          <w:szCs w:val="27"/>
+                          <w:lang w:val="en-US"/>
+                        </w:rPr>
+                        <w:t>1</w:t>
                       </w:r>
                     </w:p>
                     <w:p>
@@ -9714,7 +9432,44 @@
                                 <w:sz w:val="27"/>
                                 <w:szCs w:val="27"/>
                               </w:rPr>
-                              <w:t>МИВУ 09.03.02-00.005 ПЗ</w:t>
+                              <w:t>МИВУ 09.0</w:t>
+                            </w:r>
+                            <w:r>
+                              <w:rPr>
+                                <w:rFonts w:cs="Times New Roman"/>
+                                <w:color w:val="000000"/>
+                                <w:sz w:val="27"/>
+                                <w:szCs w:val="27"/>
+                              </w:rPr>
+                              <w:t>4</w:t>
+                            </w:r>
+                            <w:r>
+                              <w:rPr>
+                                <w:rFonts w:cs="Times New Roman"/>
+                                <w:color w:val="000000"/>
+                                <w:sz w:val="27"/>
+                                <w:szCs w:val="27"/>
+                              </w:rPr>
+                              <w:t>.02-00.00</w:t>
+                            </w:r>
+                            <w:r>
+                              <w:rPr>
+                                <w:rFonts w:cs="Times New Roman"/>
+                                <w:color w:val="000000"/>
+                                <w:sz w:val="27"/>
+                                <w:szCs w:val="27"/>
+                                <w:lang w:val="en-US"/>
+                              </w:rPr>
+                              <w:t>1</w:t>
+                            </w:r>
+                            <w:r>
+                              <w:rPr>
+                                <w:rFonts w:cs="Times New Roman"/>
+                                <w:color w:val="000000"/>
+                                <w:sz w:val="27"/>
+                                <w:szCs w:val="27"/>
+                              </w:rPr>
+                              <w:t xml:space="preserve"> ПЗ</w:t>
                             </w:r>
                           </w:p>
                         </w:txbxContent>
@@ -10624,23 +10379,19 @@
                                 <w:ind w:firstLine="0"/>
                                 <w:rPr>
                                   <w:rFonts w:cs="Times New Roman"/>
-                                  <w:sz w:val="18"/>
+                                  <w:sz w:val="16"/>
                                   <w:szCs w:val="20"/>
                                 </w:rPr>
                               </w:pPr>
                               <w:r>
                                 <w:rPr>
-                                  <w:rFonts w:cs="Times New Roman"/>
-                                  <w:sz w:val="18"/>
-                                  <w:szCs w:val="20"/>
+                                  <w:sz w:val="16"/>
                                 </w:rPr>
-                                <w:t>Садыков С.С</w:t>
+                                <w:t>Подгорнова Ю.А</w:t>
                               </w:r>
                               <w:r>
                                 <w:rPr>
-                                  <w:rFonts w:cs="Times New Roman"/>
-                                  <w:sz w:val="18"/>
-                                  <w:szCs w:val="20"/>
+                                  <w:sz w:val="16"/>
                                 </w:rPr>
                                 <w:t>.</w:t>
                               </w:r>
@@ -10801,24 +10552,6 @@
                                   <w:lang w:val="ru-RU"/>
                                 </w:rPr>
                               </w:pPr>
-                              <w:r>
-                                <w:rPr>
-                                  <w:rFonts w:ascii="Times New Roman" w:hAnsi="Times New Roman"/>
-                                  <w:i w:val="0"/>
-                                  <w:sz w:val="18"/>
-                                  <w:lang w:val="ru-RU"/>
-                                </w:rPr>
-                                <w:t xml:space="preserve">Подгорнова </w:t>
-                              </w:r>
-                              <w:r>
-                                <w:rPr>
-                                  <w:rFonts w:ascii="Times New Roman" w:hAnsi="Times New Roman"/>
-                                  <w:i w:val="0"/>
-                                  <w:sz w:val="18"/>
-                                  <w:lang w:val="ru-RU"/>
-                                </w:rPr>
-                                <w:t>Ю.А.</w:t>
-                              </w:r>
                             </w:p>
                           </w:txbxContent>
                         </wps:txbx>
@@ -11258,9 +10991,18 @@
                                 <w:szCs w:val="22"/>
                                 <w:lang w:val="ru-RU"/>
                               </w:rPr>
-                              <w:t xml:space="preserve">Реализация и исследование алгоритма сегментации </w:t>
+                              <w:t xml:space="preserve">Обзор и исследование библиотеки </w:t>
                             </w:r>
-                            <w:proofErr w:type="spellStart"/>
+                            <w:r>
+                              <w:rPr>
+                                <w:rFonts w:ascii="Times New Roman" w:hAnsi="Times New Roman"/>
+                                <w:i w:val="0"/>
+                                <w:sz w:val="24"/>
+                                <w:szCs w:val="22"/>
+                                <w:lang w:val="en-US"/>
+                              </w:rPr>
+                              <w:t>TensorFlow</w:t>
+                            </w:r>
                             <w:r>
                               <w:rPr>
                                 <w:rFonts w:ascii="Times New Roman" w:hAnsi="Times New Roman"/>
@@ -11269,9 +11011,18 @@
                                 <w:szCs w:val="22"/>
                                 <w:lang w:val="ru-RU"/>
                               </w:rPr>
-                              <w:t>маммограмм</w:t>
+                              <w:t xml:space="preserve"> </w:t>
                             </w:r>
-                            <w:proofErr w:type="spellEnd"/>
+                            <w:r>
+                              <w:rPr>
+                                <w:rFonts w:ascii="Times New Roman" w:hAnsi="Times New Roman"/>
+                                <w:i w:val="0"/>
+                                <w:sz w:val="24"/>
+                                <w:szCs w:val="22"/>
+                                <w:lang w:val="ru-RU"/>
+                              </w:rPr>
+                              <w:t>для распознавания изображений</w:t>
+                            </w:r>
                           </w:p>
                         </w:txbxContent>
                       </wps:txbx>
@@ -11596,7 +11347,7 @@
                               <w:jc w:val="center"/>
                               <w:rPr>
                                 <w:sz w:val="18"/>
-                                <w:lang w:val="ru-RU"/>
+                                <w:lang w:val="en-US"/>
                               </w:rPr>
                             </w:pPr>
                             <w:r>
@@ -11604,7 +11355,14 @@
                                 <w:sz w:val="18"/>
                                 <w:lang w:val="ru-RU"/>
                               </w:rPr>
-                              <w:t>28</w:t>
+                              <w:t>2</w:t>
+                            </w:r>
+                            <w:r>
+                              <w:rPr>
+                                <w:sz w:val="18"/>
+                                <w:lang w:val="en-US"/>
+                              </w:rPr>
+                              <w:t>1</w:t>
                             </w:r>
                           </w:p>
                         </w:txbxContent>
@@ -11783,6 +11541,7 @@
                               </w:rPr>
                               <w:t xml:space="preserve"> </w:t>
                             </w:r>
+                            <w:proofErr w:type="spellStart"/>
                             <w:r>
                               <w:rPr>
                                 <w:rFonts w:ascii="Times New Roman" w:hAnsi="Times New Roman"/>
@@ -11801,8 +11560,31 @@
                                 <w:color w:val="000000"/>
                                 <w:sz w:val="27"/>
                                 <w:szCs w:val="27"/>
+                                <w:lang w:val="ru-RU"/>
                               </w:rPr>
-                              <w:t>-117</w:t>
+                              <w:t>м</w:t>
+                            </w:r>
+                            <w:proofErr w:type="spellEnd"/>
+                            <w:r>
+                              <w:rPr>
+                                <w:rFonts w:ascii="Times New Roman" w:hAnsi="Times New Roman"/>
+                                <w:i w:val="0"/>
+                                <w:color w:val="000000"/>
+                                <w:sz w:val="27"/>
+                                <w:szCs w:val="27"/>
+                              </w:rPr>
+                              <w:t>-1</w:t>
+                            </w:r>
+                            <w:r>
+                              <w:rPr>
+                                <w:rFonts w:ascii="Times New Roman" w:hAnsi="Times New Roman"/>
+                                <w:i w:val="0"/>
+                                <w:color w:val="000000"/>
+                                <w:sz w:val="27"/>
+                                <w:szCs w:val="27"/>
+                                <w:lang w:val="ru-RU"/>
+                              </w:rPr>
+                              <w:t>21</w:t>
                             </w:r>
                           </w:p>
                         </w:txbxContent>
@@ -12049,7 +11831,44 @@
                           <w:sz w:val="27"/>
                           <w:szCs w:val="27"/>
                         </w:rPr>
-                        <w:t>МИВУ 09.03.02-00.005 ПЗ</w:t>
+                        <w:t>МИВУ 09.0</w:t>
+                      </w:r>
+                      <w:r>
+                        <w:rPr>
+                          <w:rFonts w:cs="Times New Roman"/>
+                          <w:color w:val="000000"/>
+                          <w:sz w:val="27"/>
+                          <w:szCs w:val="27"/>
+                        </w:rPr>
+                        <w:t>4</w:t>
+                      </w:r>
+                      <w:r>
+                        <w:rPr>
+                          <w:rFonts w:cs="Times New Roman"/>
+                          <w:color w:val="000000"/>
+                          <w:sz w:val="27"/>
+                          <w:szCs w:val="27"/>
+                        </w:rPr>
+                        <w:t>.02-00.00</w:t>
+                      </w:r>
+                      <w:r>
+                        <w:rPr>
+                          <w:rFonts w:cs="Times New Roman"/>
+                          <w:color w:val="000000"/>
+                          <w:sz w:val="27"/>
+                          <w:szCs w:val="27"/>
+                          <w:lang w:val="en-US"/>
+                        </w:rPr>
+                        <w:t>1</w:t>
+                      </w:r>
+                      <w:r>
+                        <w:rPr>
+                          <w:rFonts w:cs="Times New Roman"/>
+                          <w:color w:val="000000"/>
+                          <w:sz w:val="27"/>
+                          <w:szCs w:val="27"/>
+                        </w:rPr>
+                        <w:t xml:space="preserve"> ПЗ</w:t>
                       </w:r>
                     </w:p>
                   </w:txbxContent>
@@ -12560,23 +12379,19 @@
                           <w:ind w:firstLine="0"/>
                           <w:rPr>
                             <w:rFonts w:cs="Times New Roman"/>
-                            <w:sz w:val="18"/>
+                            <w:sz w:val="16"/>
                             <w:szCs w:val="20"/>
                           </w:rPr>
                         </w:pPr>
                         <w:r>
                           <w:rPr>
-                            <w:rFonts w:cs="Times New Roman"/>
-                            <w:sz w:val="18"/>
-                            <w:szCs w:val="20"/>
+                            <w:sz w:val="16"/>
                           </w:rPr>
-                          <w:t>Садыков С.С</w:t>
+                          <w:t>Подгорнова Ю.А</w:t>
                         </w:r>
                         <w:r>
                           <w:rPr>
-                            <w:rFonts w:cs="Times New Roman"/>
-                            <w:sz w:val="18"/>
-                            <w:szCs w:val="20"/>
+                            <w:sz w:val="16"/>
                           </w:rPr>
                           <w:t>.</w:t>
                         </w:r>
@@ -12635,24 +12450,6 @@
                             <w:lang w:val="ru-RU"/>
                           </w:rPr>
                         </w:pPr>
-                        <w:r>
-                          <w:rPr>
-                            <w:rFonts w:ascii="Times New Roman" w:hAnsi="Times New Roman"/>
-                            <w:i w:val="0"/>
-                            <w:sz w:val="18"/>
-                            <w:lang w:val="ru-RU"/>
-                          </w:rPr>
-                          <w:t xml:space="preserve">Подгорнова </w:t>
-                        </w:r>
-                        <w:r>
-                          <w:rPr>
-                            <w:rFonts w:ascii="Times New Roman" w:hAnsi="Times New Roman"/>
-                            <w:i w:val="0"/>
-                            <w:sz w:val="18"/>
-                            <w:lang w:val="ru-RU"/>
-                          </w:rPr>
-                          <w:t>Ю.А.</w:t>
-                        </w:r>
                       </w:p>
                     </w:txbxContent>
                   </v:textbox>
@@ -12804,9 +12601,18 @@
                           <w:szCs w:val="22"/>
                           <w:lang w:val="ru-RU"/>
                         </w:rPr>
-                        <w:t xml:space="preserve">Реализация и исследование алгоритма сегментации </w:t>
+                        <w:t xml:space="preserve">Обзор и исследование библиотеки </w:t>
                       </w:r>
-                      <w:proofErr w:type="spellStart"/>
+                      <w:r>
+                        <w:rPr>
+                          <w:rFonts w:ascii="Times New Roman" w:hAnsi="Times New Roman"/>
+                          <w:i w:val="0"/>
+                          <w:sz w:val="24"/>
+                          <w:szCs w:val="22"/>
+                          <w:lang w:val="en-US"/>
+                        </w:rPr>
+                        <w:t>TensorFlow</w:t>
+                      </w:r>
                       <w:r>
                         <w:rPr>
                           <w:rFonts w:ascii="Times New Roman" w:hAnsi="Times New Roman"/>
@@ -12815,9 +12621,18 @@
                           <w:szCs w:val="22"/>
                           <w:lang w:val="ru-RU"/>
                         </w:rPr>
-                        <w:t>маммограмм</w:t>
+                        <w:t xml:space="preserve"> </w:t>
                       </w:r>
-                      <w:proofErr w:type="spellEnd"/>
+                      <w:r>
+                        <w:rPr>
+                          <w:rFonts w:ascii="Times New Roman" w:hAnsi="Times New Roman"/>
+                          <w:i w:val="0"/>
+                          <w:sz w:val="24"/>
+                          <w:szCs w:val="22"/>
+                          <w:lang w:val="ru-RU"/>
+                        </w:rPr>
+                        <w:t>для распознавания изображений</w:t>
+                      </w:r>
                     </w:p>
                   </w:txbxContent>
                 </v:textbox>
@@ -12890,7 +12705,7 @@
                         <w:jc w:val="center"/>
                         <w:rPr>
                           <w:sz w:val="18"/>
-                          <w:lang w:val="ru-RU"/>
+                          <w:lang w:val="en-US"/>
                         </w:rPr>
                       </w:pPr>
                       <w:r>
@@ -12898,7 +12713,14 @@
                           <w:sz w:val="18"/>
                           <w:lang w:val="ru-RU"/>
                         </w:rPr>
-                        <w:t>28</w:t>
+                        <w:t>2</w:t>
+                      </w:r>
+                      <w:r>
+                        <w:rPr>
+                          <w:sz w:val="18"/>
+                          <w:lang w:val="en-US"/>
+                        </w:rPr>
+                        <w:t>1</w:t>
                       </w:r>
                     </w:p>
                   </w:txbxContent>
@@ -12954,6 +12776,7 @@
                         </w:rPr>
                         <w:t xml:space="preserve"> </w:t>
                       </w:r>
+                      <w:proofErr w:type="spellStart"/>
                       <w:r>
                         <w:rPr>
                           <w:rFonts w:ascii="Times New Roman" w:hAnsi="Times New Roman"/>
@@ -12972,8 +12795,31 @@
                           <w:color w:val="000000"/>
                           <w:sz w:val="27"/>
                           <w:szCs w:val="27"/>
+                          <w:lang w:val="ru-RU"/>
                         </w:rPr>
-                        <w:t>-117</w:t>
+                        <w:t>м</w:t>
+                      </w:r>
+                      <w:proofErr w:type="spellEnd"/>
+                      <w:r>
+                        <w:rPr>
+                          <w:rFonts w:ascii="Times New Roman" w:hAnsi="Times New Roman"/>
+                          <w:i w:val="0"/>
+                          <w:color w:val="000000"/>
+                          <w:sz w:val="27"/>
+                          <w:szCs w:val="27"/>
+                        </w:rPr>
+                        <w:t>-1</w:t>
+                      </w:r>
+                      <w:r>
+                        <w:rPr>
+                          <w:rFonts w:ascii="Times New Roman" w:hAnsi="Times New Roman"/>
+                          <w:i w:val="0"/>
+                          <w:color w:val="000000"/>
+                          <w:sz w:val="27"/>
+                          <w:szCs w:val="27"/>
+                          <w:lang w:val="ru-RU"/>
+                        </w:rPr>
+                        <w:t>21</w:t>
                       </w:r>
                     </w:p>
                   </w:txbxContent>
@@ -14623,6 +14469,95 @@
     </w:lvl>
   </w:abstractNum>
   <w:abstractNum w:abstractNumId="16" w15:restartNumberingAfterBreak="0">
+    <w:nsid w:val="7B2B6212"/>
+    <w:multiLevelType w:val="hybridMultilevel"/>
+    <w:tmpl w:val="7C229708"/>
+    <w:lvl w:ilvl="0" w:tplc="E514E180">
+      <w:start w:val="1"/>
+      <w:numFmt w:val="decimal"/>
+      <w:lvlText w:val="%1."/>
+      <w:lvlJc w:val="left"/>
+      <w:pPr>
+        <w:ind w:left="1069" w:hanging="360"/>
+      </w:pPr>
+      <w:rPr>
+        <w:rFonts w:hint="default"/>
+      </w:rPr>
+    </w:lvl>
+    <w:lvl w:ilvl="1" w:tplc="04190019" w:tentative="1">
+      <w:start w:val="1"/>
+      <w:numFmt w:val="lowerLetter"/>
+      <w:lvlText w:val="%2."/>
+      <w:lvlJc w:val="left"/>
+      <w:pPr>
+        <w:ind w:left="1789" w:hanging="360"/>
+      </w:pPr>
+    </w:lvl>
+    <w:lvl w:ilvl="2" w:tplc="0419001B" w:tentative="1">
+      <w:start w:val="1"/>
+      <w:numFmt w:val="lowerRoman"/>
+      <w:lvlText w:val="%3."/>
+      <w:lvlJc w:val="right"/>
+      <w:pPr>
+        <w:ind w:left="2509" w:hanging="180"/>
+      </w:pPr>
+    </w:lvl>
+    <w:lvl w:ilvl="3" w:tplc="0419000F" w:tentative="1">
+      <w:start w:val="1"/>
+      <w:numFmt w:val="decimal"/>
+      <w:lvlText w:val="%4."/>
+      <w:lvlJc w:val="left"/>
+      <w:pPr>
+        <w:ind w:left="3229" w:hanging="360"/>
+      </w:pPr>
+    </w:lvl>
+    <w:lvl w:ilvl="4" w:tplc="04190019" w:tentative="1">
+      <w:start w:val="1"/>
+      <w:numFmt w:val="lowerLetter"/>
+      <w:lvlText w:val="%5."/>
+      <w:lvlJc w:val="left"/>
+      <w:pPr>
+        <w:ind w:left="3949" w:hanging="360"/>
+      </w:pPr>
+    </w:lvl>
+    <w:lvl w:ilvl="5" w:tplc="0419001B" w:tentative="1">
+      <w:start w:val="1"/>
+      <w:numFmt w:val="lowerRoman"/>
+      <w:lvlText w:val="%6."/>
+      <w:lvlJc w:val="right"/>
+      <w:pPr>
+        <w:ind w:left="4669" w:hanging="180"/>
+      </w:pPr>
+    </w:lvl>
+    <w:lvl w:ilvl="6" w:tplc="0419000F" w:tentative="1">
+      <w:start w:val="1"/>
+      <w:numFmt w:val="decimal"/>
+      <w:lvlText w:val="%7."/>
+      <w:lvlJc w:val="left"/>
+      <w:pPr>
+        <w:ind w:left="5389" w:hanging="360"/>
+      </w:pPr>
+    </w:lvl>
+    <w:lvl w:ilvl="7" w:tplc="04190019" w:tentative="1">
+      <w:start w:val="1"/>
+      <w:numFmt w:val="lowerLetter"/>
+      <w:lvlText w:val="%8."/>
+      <w:lvlJc w:val="left"/>
+      <w:pPr>
+        <w:ind w:left="6109" w:hanging="360"/>
+      </w:pPr>
+    </w:lvl>
+    <w:lvl w:ilvl="8" w:tplc="0419001B" w:tentative="1">
+      <w:start w:val="1"/>
+      <w:numFmt w:val="lowerRoman"/>
+      <w:lvlText w:val="%9."/>
+      <w:lvlJc w:val="right"/>
+      <w:pPr>
+        <w:ind w:left="6829" w:hanging="180"/>
+      </w:pPr>
+    </w:lvl>
+  </w:abstractNum>
+  <w:abstractNum w:abstractNumId="17" w15:restartNumberingAfterBreak="0">
     <w:nsid w:val="7E7068C6"/>
     <w:multiLevelType w:val="hybridMultilevel"/>
     <w:tmpl w:val="509E4F12"/>
@@ -14716,7 +14651,7 @@
     <w:abstractNumId w:val="15"/>
   </w:num>
   <w:num w:numId="2">
-    <w:abstractNumId w:val="16"/>
+    <w:abstractNumId w:val="17"/>
   </w:num>
   <w:num w:numId="3">
     <w:abstractNumId w:val="6"/>
@@ -14762,6 +14697,9 @@
   </w:num>
   <w:num w:numId="17">
     <w:abstractNumId w:val="3"/>
+  </w:num>
+  <w:num w:numId="18">
+    <w:abstractNumId w:val="16"/>
   </w:num>
 </w:numbering>
 </file>
@@ -15241,6 +15179,7 @@
   <w:style w:type="character" w:default="1" w:styleId="a0">
     <w:name w:val="Default Paragraph Font"/>
     <w:uiPriority w:val="1"/>
+    <w:semiHidden/>
     <w:unhideWhenUsed/>
   </w:style>
   <w:style w:type="table" w:default="1" w:styleId="a1">
@@ -15517,9 +15456,13 @@
     <w:autoRedefine/>
     <w:uiPriority w:val="39"/>
     <w:unhideWhenUsed/>
-    <w:rsid w:val="006B56C9"/>
+    <w:rsid w:val="00F34961"/>
     <w:pPr>
-      <w:ind w:left="280"/>
+      <w:tabs>
+        <w:tab w:val="left" w:pos="851"/>
+        <w:tab w:val="right" w:leader="dot" w:pos="9345"/>
+      </w:tabs>
+      <w:ind w:firstLine="567"/>
       <w:jc w:val="left"/>
     </w:pPr>
     <w:rPr>
@@ -16081,7 +16024,7 @@
 </file>
 
 <file path=customXml/itemProps1.xml><?xml version="1.0" encoding="utf-8"?>
-<ds:datastoreItem xmlns:ds="http://schemas.openxmlformats.org/officeDocument/2006/customXml" ds:itemID="{AAAB28A8-0320-4AE5-B5ED-014968FF6CBE}">
+<ds:datastoreItem xmlns:ds="http://schemas.openxmlformats.org/officeDocument/2006/customXml" ds:itemID="{94D659B2-E713-483B-B707-5D97AACBC7A7}">
   <ds:schemaRefs>
     <ds:schemaRef ds:uri="http://schemas.openxmlformats.org/officeDocument/2006/bibliography"/>
   </ds:schemaRefs>

</xml_diff>